<commit_message>
Report with the images for 2 samples based on each of the 5 descriptions, started Data Preparation section telling what was done so far, results of RF and ML updated in a table in the Results section and half of literature review written
</commit_message>
<xml_diff>
--- a/Report.docx
+++ b/Report.docx
@@ -915,6 +915,53 @@
     </w:p>
     <w:p/>
     <w:p>
+      <w:r>
+        <w:t xml:space="preserve">The audio tagging problem can englobe different subproblems each with great variance of the complexity and difficulty each solution requires. Tagging environmental audios can be one of the most difficult once it must deal with noises and sounds that are not of interest and detect, above everything, when the sound of interest starts happening </w:t>
+      </w:r>
+      <w:r>
+        <w:fldChar w:fldCharType="begin"/>
+      </w:r>
+      <w:r>
+        <w:instrText xml:space="preserve"> REF _Ref520119820 \r \h </w:instrText>
+      </w:r>
+      <w:r>
+        <w:fldChar w:fldCharType="separate"/>
+      </w:r>
+      <w:r>
+        <w:t>[5]</w:t>
+      </w:r>
+      <w:r>
+        <w:fldChar w:fldCharType="end"/>
+      </w:r>
+      <w:r>
+        <w:t>.</w:t>
+      </w:r>
+    </w:p>
+    <w:p>
+      <w:r>
+        <w:t xml:space="preserve">The problem focus of this work is a restricted and simplified problem. The sounds were recorded completely noiseless and were tagged into forty-one classes allowing the application of supervised machine learning techniques </w:t>
+      </w:r>
+      <w:r>
+        <w:fldChar w:fldCharType="begin"/>
+      </w:r>
+      <w:r>
+        <w:instrText xml:space="preserve"> REF _Ref519760283 \r \h </w:instrText>
+      </w:r>
+      <w:r>
+        <w:fldChar w:fldCharType="separate"/>
+      </w:r>
+      <w:r>
+        <w:t>[1]</w:t>
+      </w:r>
+      <w:r>
+        <w:fldChar w:fldCharType="end"/>
+      </w:r>
+      <w:r>
+        <w:t>.</w:t>
+      </w:r>
+    </w:p>
+    <w:p/>
+    <w:p>
       <w:pPr>
         <w:pStyle w:val="Heading2"/>
       </w:pPr>
@@ -924,6 +971,1251 @@
       </w:r>
       <w:bookmarkEnd w:id="2"/>
     </w:p>
+    <w:p/>
+    <w:p>
+      <w:r>
+        <w:t xml:space="preserve">Automatic tagging </w:t>
+      </w:r>
+      <w:r>
+        <w:t xml:space="preserve">has </w:t>
+      </w:r>
+      <w:r>
+        <w:t>been</w:t>
+      </w:r>
+      <w:r>
+        <w:t xml:space="preserve"> a desired solution </w:t>
+      </w:r>
+      <w:r>
+        <w:t>as showed by t</w:t>
+      </w:r>
+      <w:r>
+        <w:t>he DCASE</w:t>
+      </w:r>
+      <w:r>
+        <w:t xml:space="preserve"> - </w:t>
+      </w:r>
+      <w:r>
+        <w:t>Detection and Classification of Acoustic Scenes and Events</w:t>
+      </w:r>
+      <w:r>
+        <w:t xml:space="preserve"> </w:t>
+      </w:r>
+      <w:r>
+        <w:fldChar w:fldCharType="begin"/>
+      </w:r>
+      <w:r>
+        <w:instrText xml:space="preserve"> REF _Ref519760283 \r \h  \* MERGEFORMAT </w:instrText>
+      </w:r>
+      <w:r>
+        <w:fldChar w:fldCharType="separate"/>
+      </w:r>
+      <w:r>
+        <w:t>[1]</w:t>
+      </w:r>
+      <w:r>
+        <w:fldChar w:fldCharType="end"/>
+      </w:r>
+      <w:r>
+        <w:t xml:space="preserve">’s challenges, </w:t>
+      </w:r>
+      <w:r>
+        <w:t>that</w:t>
+      </w:r>
+      <w:r>
+        <w:t xml:space="preserve"> </w:t>
+      </w:r>
+      <w:r>
+        <w:t xml:space="preserve">have </w:t>
+      </w:r>
+      <w:r>
+        <w:t>worked</w:t>
+      </w:r>
+      <w:r>
+        <w:t xml:space="preserve"> this problem </w:t>
+      </w:r>
+      <w:r>
+        <w:t xml:space="preserve">for </w:t>
+      </w:r>
+      <w:r>
+        <w:t xml:space="preserve">a few </w:t>
+      </w:r>
+      <w:r>
+        <w:t>years</w:t>
+      </w:r>
+      <w:r>
+        <w:t xml:space="preserve"> already</w:t>
+      </w:r>
+      <w:r>
+        <w:t>, each year with a</w:t>
+      </w:r>
+      <w:r>
+        <w:t xml:space="preserve"> subtle different focus</w:t>
+      </w:r>
+      <w:r>
+        <w:t xml:space="preserve"> </w:t>
+      </w:r>
+      <w:r>
+        <w:fldChar w:fldCharType="begin"/>
+      </w:r>
+      <w:r>
+        <w:instrText xml:space="preserve"> REF _Ref520286709 \r \h </w:instrText>
+      </w:r>
+      <w:r>
+        <w:fldChar w:fldCharType="separate"/>
+      </w:r>
+      <w:r>
+        <w:t>[5]</w:t>
+      </w:r>
+      <w:r>
+        <w:fldChar w:fldCharType="end"/>
+      </w:r>
+      <w:r>
+        <w:fldChar w:fldCharType="begin"/>
+      </w:r>
+      <w:r>
+        <w:instrText xml:space="preserve"> REF _Ref520286717 \r \h </w:instrText>
+      </w:r>
+      <w:r>
+        <w:fldChar w:fldCharType="separate"/>
+      </w:r>
+      <w:r>
+        <w:t>[6]</w:t>
+      </w:r>
+      <w:r>
+        <w:fldChar w:fldCharType="end"/>
+      </w:r>
+      <w:r>
+        <w:t xml:space="preserve"> (</w:t>
+      </w:r>
+      <w:hyperlink r:id="rId8" w:history="1">
+        <w:r>
+          <w:rPr>
+            <w:rStyle w:val="Hyperlink"/>
+          </w:rPr>
+          <w:t>http://www.cs.tut.fi/sgn/arg/dcase2017/</w:t>
+        </w:r>
+      </w:hyperlink>
+      <w:r>
+        <w:t>)</w:t>
+      </w:r>
+      <w:r>
+        <w:t xml:space="preserve"> which have contributed to motive several works on the</w:t>
+      </w:r>
+      <w:r>
+        <w:t xml:space="preserve"> area.</w:t>
+      </w:r>
+    </w:p>
+    <w:p>
+      <w:r>
+        <w:t xml:space="preserve">Hamel et al </w:t>
+      </w:r>
+      <w:r>
+        <w:fldChar w:fldCharType="begin"/>
+      </w:r>
+      <w:r>
+        <w:instrText xml:space="preserve"> REF _Ref520295947 \r \h </w:instrText>
+      </w:r>
+      <w:r>
+        <w:fldChar w:fldCharType="separate"/>
+      </w:r>
+      <w:r>
+        <w:t>[9]</w:t>
+      </w:r>
+      <w:r>
+        <w:fldChar w:fldCharType="end"/>
+      </w:r>
+      <w:r>
+        <w:t xml:space="preserve">’s work, for instance, </w:t>
+      </w:r>
+      <w:r>
+        <w:t>compared</w:t>
+      </w:r>
+      <w:r>
+        <w:t xml:space="preserve"> </w:t>
+      </w:r>
+      <w:proofErr w:type="spellStart"/>
+      <w:r>
+        <w:t>mel</w:t>
+      </w:r>
+      <w:proofErr w:type="spellEnd"/>
+      <w:r>
+        <w:t xml:space="preserve">-spectrum and </w:t>
+      </w:r>
+      <w:r>
+        <w:t>MFCC</w:t>
+      </w:r>
+      <w:r>
+        <w:t>, two form</w:t>
+      </w:r>
+      <w:r>
+        <w:t>s</w:t>
+      </w:r>
+      <w:r>
+        <w:t xml:space="preserve"> to represent the sounds that will be explained in the </w:t>
+      </w:r>
+      <w:r>
+        <w:fldChar w:fldCharType="begin"/>
+      </w:r>
+      <w:r>
+        <w:instrText xml:space="preserve"> REF _Ref520296264 \h </w:instrText>
+      </w:r>
+      <w:r>
+        <w:fldChar w:fldCharType="separate"/>
+      </w:r>
+      <w:r>
+        <w:t>Describing the data</w:t>
+      </w:r>
+      <w:r>
+        <w:fldChar w:fldCharType="end"/>
+      </w:r>
+      <w:r>
+        <w:t xml:space="preserve"> section, </w:t>
+      </w:r>
+      <w:r>
+        <w:t>on</w:t>
+      </w:r>
+      <w:r>
+        <w:t xml:space="preserve"> build</w:t>
+      </w:r>
+      <w:r>
+        <w:t>ing</w:t>
+      </w:r>
+      <w:r>
+        <w:t xml:space="preserve"> models for classification. </w:t>
+      </w:r>
+      <w:r>
+        <w:t>They</w:t>
+      </w:r>
+      <w:r>
+        <w:t xml:space="preserve"> co</w:t>
+      </w:r>
+      <w:r>
+        <w:t>nclude</w:t>
+      </w:r>
+      <w:r>
+        <w:t xml:space="preserve"> that </w:t>
+      </w:r>
+      <w:proofErr w:type="spellStart"/>
+      <w:r>
+        <w:t>mel</w:t>
+      </w:r>
+      <w:proofErr w:type="spellEnd"/>
+      <w:r>
+        <w:t>-spectrum performs better than MFCC and th</w:t>
+      </w:r>
+      <w:r>
+        <w:t>e use of</w:t>
+      </w:r>
+      <w:r>
+        <w:t xml:space="preserve"> PCA </w:t>
+      </w:r>
+      <w:r>
+        <w:t xml:space="preserve">also </w:t>
+      </w:r>
+      <w:r>
+        <w:t>improves the results</w:t>
+      </w:r>
+      <w:r>
+        <w:t>. After stablishing th</w:t>
+      </w:r>
+      <w:r>
+        <w:t>is first steps, they compared pooling functions over time, variati</w:t>
+      </w:r>
+      <w:r>
+        <w:t>ng</w:t>
+      </w:r>
+      <w:r>
+        <w:t xml:space="preserve"> the size of the win</w:t>
+      </w:r>
+      <w:r>
+        <w:t xml:space="preserve">dows and combining some </w:t>
+      </w:r>
+      <w:r>
+        <w:t xml:space="preserve">of these functions. The pooling functions were </w:t>
+      </w:r>
+      <w:r>
+        <w:t>mean, variance, maximum, minimum</w:t>
+      </w:r>
+      <w:r>
+        <w:t>, etc.</w:t>
+      </w:r>
+      <w:r>
+        <w:t xml:space="preserve">, and they observed the best </w:t>
+      </w:r>
+      <w:r>
+        <w:t>outcome</w:t>
+      </w:r>
+      <w:r>
+        <w:t xml:space="preserve"> came from the combination of the four mentioned pooling functions</w:t>
+      </w:r>
+      <w:r>
+        <w:t>, besides</w:t>
+      </w:r>
+      <w:r>
+        <w:t xml:space="preserve"> the performance were greater with windows lengths around two to four seconds</w:t>
+      </w:r>
+      <w:r>
+        <w:t>.</w:t>
+      </w:r>
+      <w:r>
+        <w:t xml:space="preserve"> The</w:t>
+      </w:r>
+      <w:r>
+        <w:t>ir</w:t>
+      </w:r>
+      <w:r>
+        <w:t xml:space="preserve"> final</w:t>
+      </w:r>
+      <w:r>
+        <w:t>-best</w:t>
+      </w:r>
+      <w:r>
+        <w:t xml:space="preserve"> result was obtained by adding a hidden layer before the </w:t>
+      </w:r>
+      <w:r>
+        <w:t>pooling step.</w:t>
+      </w:r>
+    </w:p>
+    <w:p/>
+    <w:p/>
+    <w:p/>
+    <w:p>
+      <w:r>
+        <w:t>Lee</w:t>
+      </w:r>
+      <w:r>
+        <w:t xml:space="preserve"> et al </w:t>
+      </w:r>
+      <w:r>
+        <w:fldChar w:fldCharType="begin"/>
+      </w:r>
+      <w:r>
+        <w:instrText xml:space="preserve"> REF _Ref520300293 \r \h </w:instrText>
+      </w:r>
+      <w:r>
+        <w:fldChar w:fldCharType="separate"/>
+      </w:r>
+      <w:r>
+        <w:t>[8]</w:t>
+      </w:r>
+      <w:r>
+        <w:fldChar w:fldCharType="end"/>
+      </w:r>
+      <w:r>
+        <w:fldChar w:fldCharType="begin"/>
+      </w:r>
+      <w:r>
+        <w:instrText xml:space="preserve"> REF _Ref520297052 \r \h </w:instrText>
+      </w:r>
+      <w:r>
+        <w:fldChar w:fldCharType="separate"/>
+      </w:r>
+      <w:r>
+        <w:fldChar w:fldCharType="end"/>
+      </w:r>
+      <w:r>
+        <w:t xml:space="preserve">, </w:t>
+      </w:r>
+      <w:r>
+        <w:t>accordingly</w:t>
+      </w:r>
+      <w:r>
+        <w:t xml:space="preserve">, </w:t>
+      </w:r>
+      <w:r>
+        <w:t xml:space="preserve">compared STFT, MFCC and MFCC spectrum and observed the </w:t>
+      </w:r>
+      <w:r>
+        <w:t xml:space="preserve">best approach was the one using MFCC spectrum. </w:t>
+      </w:r>
+      <w:r>
+        <w:t>For the</w:t>
+      </w:r>
+      <w:r>
+        <w:t>ir</w:t>
+      </w:r>
+      <w:r>
+        <w:t xml:space="preserve"> </w:t>
+      </w:r>
+      <w:r>
+        <w:t>more</w:t>
+      </w:r>
+      <w:r>
+        <w:t xml:space="preserve"> outstanding</w:t>
+      </w:r>
+      <w:r>
+        <w:t xml:space="preserve"> approach</w:t>
+      </w:r>
+      <w:r>
+        <w:t>,</w:t>
+      </w:r>
+      <w:r>
+        <w:t xml:space="preserve"> they used</w:t>
+      </w:r>
+      <w:r>
+        <w:t xml:space="preserve"> </w:t>
+      </w:r>
+      <w:proofErr w:type="spellStart"/>
+      <w:r>
+        <w:t>mel</w:t>
+      </w:r>
+      <w:proofErr w:type="spellEnd"/>
+      <w:r>
+        <w:t>-spectrum</w:t>
+      </w:r>
+      <w:r>
+        <w:t xml:space="preserve"> to describe the data</w:t>
+      </w:r>
+      <w:r>
+        <w:t>, with six convolutions</w:t>
+      </w:r>
+      <w:r>
+        <w:t xml:space="preserve"> by layer,</w:t>
+      </w:r>
+      <w:r>
+        <w:t xml:space="preserve"> e</w:t>
+      </w:r>
+      <w:r>
+        <w:t>ach</w:t>
+      </w:r>
+      <w:r>
+        <w:t xml:space="preserve"> convolution</w:t>
+      </w:r>
+      <w:r>
+        <w:t xml:space="preserve"> followed by a max-pooling</w:t>
+      </w:r>
+      <w:r>
+        <w:t xml:space="preserve"> function.</w:t>
+      </w:r>
+      <w:r>
+        <w:t xml:space="preserve"> The </w:t>
+      </w:r>
+      <w:proofErr w:type="spellStart"/>
+      <w:r>
+        <w:t>mel</w:t>
+      </w:r>
+      <w:proofErr w:type="spellEnd"/>
+      <w:r>
+        <w:t xml:space="preserve">-spectrum data were normalized </w:t>
+      </w:r>
+      <w:r>
+        <w:t>by subtracting the average and dividing by its standard deviation.</w:t>
+      </w:r>
+      <w:r>
+        <w:t xml:space="preserve"> The filter length was </w:t>
+      </w:r>
+      <w:r>
+        <w:t xml:space="preserve">fixed and had size of </w:t>
+      </w:r>
+      <w:r>
+        <w:t xml:space="preserve">243 </w:t>
+      </w:r>
+      <w:r>
+        <w:t>values with stride of 81.</w:t>
+      </w:r>
+      <w:r>
+        <w:t xml:space="preserve"> </w:t>
+      </w:r>
+      <w:r>
+        <w:t xml:space="preserve">They also used batch normalization and </w:t>
+      </w:r>
+      <w:proofErr w:type="spellStart"/>
+      <w:r>
+        <w:t>ReLU</w:t>
+      </w:r>
+      <w:proofErr w:type="spellEnd"/>
+      <w:r>
+        <w:t xml:space="preserve"> activation for the </w:t>
+      </w:r>
+      <w:r>
+        <w:t>hidden layers and sigmoid for the output layer. The cost function used was cross entropy.</w:t>
+      </w:r>
+      <w:r>
+        <w:t xml:space="preserve"> </w:t>
+      </w:r>
+      <w:r>
+        <w:t xml:space="preserve">In the last </w:t>
+      </w:r>
+      <w:r>
+        <w:t>convolution layers</w:t>
+      </w:r>
+      <w:r>
+        <w:t xml:space="preserve">’ </w:t>
+      </w:r>
+      <w:r>
+        <w:t>output,</w:t>
+      </w:r>
+      <w:r>
+        <w:t xml:space="preserve"> they applied </w:t>
+      </w:r>
+      <w:r>
+        <w:t>dropout of 0.5</w:t>
+      </w:r>
+      <w:r>
+        <w:t>, st</w:t>
+      </w:r>
+      <w:r>
+        <w:t>ochastic gradient descent and 0.9 of momentum.</w:t>
+      </w:r>
+      <w:r>
+        <w:t xml:space="preserve"> The </w:t>
+      </w:r>
+      <w:r>
+        <w:lastRenderedPageBreak/>
+        <w:t>initial learning rate was 0.01</w:t>
+      </w:r>
+      <w:r>
+        <w:t xml:space="preserve"> and decrease by 5 at each 3 epochs without improvement.</w:t>
+      </w:r>
+      <w:r>
+        <w:t xml:space="preserve"> The batch size was 23 for one database and 50 for the other.</w:t>
+      </w:r>
+      <w:r>
+        <w:t xml:space="preserve"> </w:t>
+      </w:r>
+      <w:r>
+        <w:t>Their algorithm overcame prior state-of-the-arts methods and reach an AUC</w:t>
+      </w:r>
+      <w:r>
+        <w:t xml:space="preserve"> curve of 0.9059 for the same database used by Hamel et al </w:t>
+      </w:r>
+      <w:r>
+        <w:fldChar w:fldCharType="begin"/>
+      </w:r>
+      <w:r>
+        <w:instrText xml:space="preserve"> REF _Ref520295947 \r \h </w:instrText>
+      </w:r>
+      <w:r>
+        <w:fldChar w:fldCharType="separate"/>
+      </w:r>
+      <w:r>
+        <w:t>[9]</w:t>
+      </w:r>
+      <w:r>
+        <w:fldChar w:fldCharType="end"/>
+      </w:r>
+      <w:r>
+        <w:t xml:space="preserve">, </w:t>
+      </w:r>
+      <w:proofErr w:type="spellStart"/>
+      <w:r>
+        <w:t>MagnaTagATune</w:t>
+      </w:r>
+      <w:proofErr w:type="spellEnd"/>
+      <w:r>
+        <w:t xml:space="preserve"> dataset</w:t>
+      </w:r>
+      <w:r>
+        <w:t xml:space="preserve">, </w:t>
+      </w:r>
+      <w:r>
+        <w:t xml:space="preserve">and Hamel performance was </w:t>
+      </w:r>
+      <w:r>
+        <w:t>under 0.88</w:t>
+      </w:r>
+      <w:r>
+        <w:t>.</w:t>
+      </w:r>
+    </w:p>
+    <w:p/>
+    <w:p>
+      <w:pPr>
+        <w:pBdr>
+          <w:bottom w:val="thinThickThinMediumGap" w:sz="18" w:space="1" w:color="auto"/>
+        </w:pBdr>
+      </w:pPr>
+      <w:r>
+        <w:t xml:space="preserve"> </w:t>
+      </w:r>
+      <w:r>
+        <w:t>Baseline structure as a previous literature</w:t>
+      </w:r>
+    </w:p>
+    <w:p>
+      <w:pPr>
+        <w:rPr>
+          <w:b/>
+        </w:rPr>
+      </w:pPr>
+      <w:r>
+        <w:rPr>
+          <w:b/>
+        </w:rPr>
+        <w:t>System description</w:t>
+      </w:r>
+    </w:p>
+    <w:p>
+      <w:pPr>
+        <w:rPr>
+          <w:b/>
+        </w:rPr>
+      </w:pPr>
+      <w:r>
+        <w:rPr>
+          <w:b/>
+        </w:rPr>
+        <w:t xml:space="preserve">The baseline system implements a convolutional neural network (CNN) classifier </w:t>
+      </w:r>
+      <w:proofErr w:type="gramStart"/>
+      <w:r>
+        <w:rPr>
+          <w:b/>
+        </w:rPr>
+        <w:t>similar to</w:t>
+      </w:r>
+      <w:proofErr w:type="gramEnd"/>
+      <w:r>
+        <w:rPr>
+          <w:b/>
+        </w:rPr>
+        <w:t xml:space="preserve">, but scaled down from, the deep CNN models that have been very successful in the vision domain. The model takes framed examples of log </w:t>
+      </w:r>
+      <w:proofErr w:type="spellStart"/>
+      <w:r>
+        <w:rPr>
+          <w:b/>
+        </w:rPr>
+        <w:t>mel</w:t>
+      </w:r>
+      <w:proofErr w:type="spellEnd"/>
+      <w:r>
+        <w:rPr>
+          <w:b/>
+        </w:rPr>
+        <w:t xml:space="preserve"> spectrogram as input and produces ranked predictions over the 41 classes in the dataset. The baseline system also allows training a simpler fully connected multi-layer perceptron (MLP) classifier. The baseline system is built on TensorFlow.</w:t>
+      </w:r>
+    </w:p>
+    <w:p>
+      <w:pPr>
+        <w:rPr>
+          <w:b/>
+        </w:rPr>
+      </w:pPr>
+    </w:p>
+    <w:p>
+      <w:pPr>
+        <w:rPr>
+          <w:b/>
+        </w:rPr>
+      </w:pPr>
+      <w:r>
+        <w:rPr>
+          <w:b/>
+        </w:rPr>
+        <w:t xml:space="preserve">&lt;strong&gt;Input features (audio description was </w:t>
+      </w:r>
+      <w:proofErr w:type="gramStart"/>
+      <w:r>
+        <w:rPr>
+          <w:b/>
+        </w:rPr>
+        <w:t>used)&lt;</w:t>
+      </w:r>
+      <w:proofErr w:type="gramEnd"/>
+      <w:r>
+        <w:rPr>
+          <w:b/>
+        </w:rPr>
+        <w:t xml:space="preserve">/strong&gt; </w:t>
+      </w:r>
+    </w:p>
+    <w:p>
+      <w:pPr>
+        <w:rPr>
+          <w:b/>
+        </w:rPr>
+      </w:pPr>
+      <w:r>
+        <w:rPr>
+          <w:b/>
+        </w:rPr>
+        <w:t xml:space="preserve">We use frames of log </w:t>
+      </w:r>
+      <w:proofErr w:type="spellStart"/>
+      <w:r>
+        <w:rPr>
+          <w:b/>
+        </w:rPr>
+        <w:t>mel</w:t>
+      </w:r>
+      <w:proofErr w:type="spellEnd"/>
+      <w:r>
+        <w:rPr>
+          <w:b/>
+        </w:rPr>
+        <w:t xml:space="preserve"> spectrogram as input features:</w:t>
+      </w:r>
+    </w:p>
+    <w:p>
+      <w:pPr>
+        <w:rPr>
+          <w:b/>
+        </w:rPr>
+      </w:pPr>
+      <w:r>
+        <w:rPr>
+          <w:b/>
+        </w:rPr>
+        <w:t xml:space="preserve">    *computing spectrogram with a window size of 25ms and a hop size of 10ms</w:t>
+      </w:r>
+    </w:p>
+    <w:p>
+      <w:pPr>
+        <w:rPr>
+          <w:b/>
+        </w:rPr>
+      </w:pPr>
+      <w:r>
+        <w:rPr>
+          <w:b/>
+        </w:rPr>
+        <w:t xml:space="preserve">    *mapping the spectrogram to 64 </w:t>
+      </w:r>
+      <w:proofErr w:type="spellStart"/>
+      <w:r>
+        <w:rPr>
+          <w:b/>
+        </w:rPr>
+        <w:t>mel</w:t>
+      </w:r>
+      <w:proofErr w:type="spellEnd"/>
+      <w:r>
+        <w:rPr>
+          <w:b/>
+        </w:rPr>
+        <w:t xml:space="preserve"> bins covering the range 125-7500 Hz</w:t>
+      </w:r>
+    </w:p>
+    <w:p>
+      <w:pPr>
+        <w:rPr>
+          <w:b/>
+        </w:rPr>
+      </w:pPr>
+      <w:r>
+        <w:rPr>
+          <w:b/>
+        </w:rPr>
+        <w:t xml:space="preserve">    *log </w:t>
+      </w:r>
+      <w:proofErr w:type="spellStart"/>
+      <w:r>
+        <w:rPr>
+          <w:b/>
+        </w:rPr>
+        <w:t>mel</w:t>
+      </w:r>
+      <w:proofErr w:type="spellEnd"/>
+      <w:r>
+        <w:rPr>
+          <w:b/>
+        </w:rPr>
+        <w:t xml:space="preserve"> spectrogram is computed by applying </w:t>
+      </w:r>
+      <w:proofErr w:type="gramStart"/>
+      <w:r>
+        <w:rPr>
+          <w:b/>
+        </w:rPr>
+        <w:t>log(</w:t>
+      </w:r>
+      <w:proofErr w:type="spellStart"/>
+      <w:proofErr w:type="gramEnd"/>
+      <w:r>
+        <w:rPr>
+          <w:b/>
+        </w:rPr>
+        <w:t>mel</w:t>
+      </w:r>
+      <w:proofErr w:type="spellEnd"/>
+      <w:r>
+        <w:rPr>
+          <w:b/>
+        </w:rPr>
+        <w:t xml:space="preserve"> spectrogram + 0.001)</w:t>
+      </w:r>
+    </w:p>
+    <w:p>
+      <w:pPr>
+        <w:rPr>
+          <w:b/>
+        </w:rPr>
+      </w:pPr>
+      <w:r>
+        <w:rPr>
+          <w:b/>
+        </w:rPr>
+        <w:t xml:space="preserve">    *log </w:t>
+      </w:r>
+      <w:proofErr w:type="spellStart"/>
+      <w:r>
+        <w:rPr>
+          <w:b/>
+        </w:rPr>
+        <w:t>mel</w:t>
+      </w:r>
+      <w:proofErr w:type="spellEnd"/>
+      <w:r>
+        <w:rPr>
+          <w:b/>
+        </w:rPr>
+        <w:t xml:space="preserve"> spectrogram is then framed into overlapping examples with a window size of 0.25s and a hop size of 0.125s</w:t>
+      </w:r>
+    </w:p>
+    <w:p>
+      <w:pPr>
+        <w:rPr>
+          <w:b/>
+        </w:rPr>
+      </w:pPr>
+    </w:p>
+    <w:p>
+      <w:pPr>
+        <w:rPr>
+          <w:b/>
+        </w:rPr>
+      </w:pPr>
+      <w:r>
+        <w:rPr>
+          <w:b/>
+        </w:rPr>
+        <w:t>&lt;strong&gt;Architecture&lt;/strong&gt;</w:t>
+      </w:r>
+    </w:p>
+    <w:p>
+      <w:pPr>
+        <w:rPr>
+          <w:b/>
+        </w:rPr>
+      </w:pPr>
+      <w:r>
+        <w:rPr>
+          <w:b/>
+        </w:rPr>
+        <w:t xml:space="preserve">The baseline CNN model consists of three 2-D convolutional layers (with </w:t>
+      </w:r>
+      <w:proofErr w:type="spellStart"/>
+      <w:r>
+        <w:rPr>
+          <w:b/>
+        </w:rPr>
+        <w:t>ReLU</w:t>
+      </w:r>
+      <w:proofErr w:type="spellEnd"/>
+      <w:r>
+        <w:rPr>
+          <w:b/>
+        </w:rPr>
+        <w:t xml:space="preserve"> activations) and alternating 2-D max-pool layers, followed by a final max-reduction (to produce a single value per feature map), and a </w:t>
+      </w:r>
+      <w:proofErr w:type="spellStart"/>
+      <w:r>
+        <w:rPr>
+          <w:b/>
+        </w:rPr>
+        <w:t>softmax</w:t>
+      </w:r>
+      <w:proofErr w:type="spellEnd"/>
+      <w:r>
+        <w:rPr>
+          <w:b/>
+        </w:rPr>
+        <w:t xml:space="preserve"> layer. The Adam optimizer is used to train the model, with a learning rate of 1e-4. A batch size of 64 is used.</w:t>
+      </w:r>
+    </w:p>
+    <w:p>
+      <w:pPr>
+        <w:rPr>
+          <w:b/>
+        </w:rPr>
+      </w:pPr>
+    </w:p>
+    <w:p>
+      <w:pPr>
+        <w:rPr>
+          <w:b/>
+        </w:rPr>
+      </w:pPr>
+      <w:r>
+        <w:rPr>
+          <w:b/>
+        </w:rPr>
+        <w:t>The layers are listed in the table below using notation Conv2</w:t>
+      </w:r>
+      <w:proofErr w:type="gramStart"/>
+      <w:r>
+        <w:rPr>
+          <w:b/>
+        </w:rPr>
+        <w:t>D(</w:t>
+      </w:r>
+      <w:proofErr w:type="gramEnd"/>
+      <w:r>
+        <w:rPr>
+          <w:b/>
+        </w:rPr>
+        <w:t xml:space="preserve">kernel size, stride, # feature maps) and MaxPool2D(kernel size, stride). Both Conv2D and MaxPool2D use the SAME padding scheme. </w:t>
+      </w:r>
+      <w:proofErr w:type="spellStart"/>
+      <w:r>
+        <w:rPr>
+          <w:b/>
+        </w:rPr>
+        <w:t>ReduceMax</w:t>
+      </w:r>
+      <w:proofErr w:type="spellEnd"/>
+      <w:r>
+        <w:rPr>
+          <w:b/>
+        </w:rPr>
+        <w:t xml:space="preserve"> applies a maximum-value reduction across the first two dimensions. Activation shapes do not include the batch dimension.</w:t>
+      </w:r>
+    </w:p>
+    <w:p>
+      <w:pPr>
+        <w:rPr>
+          <w:b/>
+        </w:rPr>
+      </w:pPr>
+    </w:p>
+    <w:p>
+      <w:pPr>
+        <w:rPr>
+          <w:b/>
+        </w:rPr>
+      </w:pPr>
+      <w:r>
+        <w:rPr>
+          <w:b/>
+        </w:rPr>
+        <w:lastRenderedPageBreak/>
+        <w:t>Layer   Activation shape</w:t>
+      </w:r>
+    </w:p>
+    <w:p>
+      <w:pPr>
+        <w:rPr>
+          <w:b/>
+        </w:rPr>
+      </w:pPr>
+      <w:r>
+        <w:rPr>
+          <w:b/>
+        </w:rPr>
+        <w:t>Input</w:t>
+      </w:r>
+      <w:proofErr w:type="gramStart"/>
+      <w:r>
+        <w:rPr>
+          <w:b/>
+        </w:rPr>
+        <w:t xml:space="preserve">   (</w:t>
+      </w:r>
+      <w:proofErr w:type="gramEnd"/>
+      <w:r>
+        <w:rPr>
+          <w:b/>
+        </w:rPr>
+        <w:t>25, 64, 1)</w:t>
+      </w:r>
+    </w:p>
+    <w:p>
+      <w:pPr>
+        <w:rPr>
+          <w:b/>
+        </w:rPr>
+      </w:pPr>
+      <w:r>
+        <w:rPr>
+          <w:b/>
+        </w:rPr>
+        <w:t>Conv2</w:t>
+      </w:r>
+      <w:proofErr w:type="gramStart"/>
+      <w:r>
+        <w:rPr>
+          <w:b/>
+        </w:rPr>
+        <w:t>D(</w:t>
+      </w:r>
+      <w:proofErr w:type="gramEnd"/>
+      <w:r>
+        <w:rPr>
+          <w:b/>
+        </w:rPr>
+        <w:t>7x7, 1, 100) (25, 64, 100)</w:t>
+      </w:r>
+    </w:p>
+    <w:p>
+      <w:pPr>
+        <w:rPr>
+          <w:b/>
+        </w:rPr>
+      </w:pPr>
+      <w:r>
+        <w:rPr>
+          <w:b/>
+        </w:rPr>
+        <w:t>MaxPool2</w:t>
+      </w:r>
+      <w:proofErr w:type="gramStart"/>
+      <w:r>
+        <w:rPr>
+          <w:b/>
+        </w:rPr>
+        <w:t>D(</w:t>
+      </w:r>
+      <w:proofErr w:type="gramEnd"/>
+      <w:r>
+        <w:rPr>
+          <w:b/>
+        </w:rPr>
+        <w:t>3x3, 2x2) (13, 32, 100)</w:t>
+      </w:r>
+    </w:p>
+    <w:p>
+      <w:pPr>
+        <w:rPr>
+          <w:b/>
+        </w:rPr>
+      </w:pPr>
+      <w:r>
+        <w:rPr>
+          <w:b/>
+        </w:rPr>
+        <w:t>Conv2</w:t>
+      </w:r>
+      <w:proofErr w:type="gramStart"/>
+      <w:r>
+        <w:rPr>
+          <w:b/>
+        </w:rPr>
+        <w:t>D(</w:t>
+      </w:r>
+      <w:proofErr w:type="gramEnd"/>
+      <w:r>
+        <w:rPr>
+          <w:b/>
+        </w:rPr>
+        <w:t>5x5, 1, 150) (13, 32, 150)</w:t>
+      </w:r>
+    </w:p>
+    <w:p>
+      <w:pPr>
+        <w:rPr>
+          <w:b/>
+        </w:rPr>
+      </w:pPr>
+      <w:r>
+        <w:rPr>
+          <w:b/>
+        </w:rPr>
+        <w:t>MaxPool2</w:t>
+      </w:r>
+      <w:proofErr w:type="gramStart"/>
+      <w:r>
+        <w:rPr>
+          <w:b/>
+        </w:rPr>
+        <w:t>D(</w:t>
+      </w:r>
+      <w:proofErr w:type="gramEnd"/>
+      <w:r>
+        <w:rPr>
+          <w:b/>
+        </w:rPr>
+        <w:t>3x3, 2x2) (7, 16, 150)</w:t>
+      </w:r>
+    </w:p>
+    <w:p>
+      <w:pPr>
+        <w:rPr>
+          <w:b/>
+        </w:rPr>
+      </w:pPr>
+      <w:r>
+        <w:rPr>
+          <w:b/>
+        </w:rPr>
+        <w:t>Conv2</w:t>
+      </w:r>
+      <w:proofErr w:type="gramStart"/>
+      <w:r>
+        <w:rPr>
+          <w:b/>
+        </w:rPr>
+        <w:t>D(</w:t>
+      </w:r>
+      <w:proofErr w:type="gramEnd"/>
+      <w:r>
+        <w:rPr>
+          <w:b/>
+        </w:rPr>
+        <w:t>3x3, 1, 200) (7, 16, 200)</w:t>
+      </w:r>
+    </w:p>
+    <w:p>
+      <w:pPr>
+        <w:rPr>
+          <w:b/>
+        </w:rPr>
+      </w:pPr>
+      <w:proofErr w:type="spellStart"/>
+      <w:r>
+        <w:rPr>
+          <w:b/>
+        </w:rPr>
+        <w:t>ReduceMax</w:t>
+      </w:r>
+      <w:proofErr w:type="spellEnd"/>
+      <w:proofErr w:type="gramStart"/>
+      <w:r>
+        <w:rPr>
+          <w:b/>
+        </w:rPr>
+        <w:t xml:space="preserve">   (</w:t>
+      </w:r>
+      <w:proofErr w:type="gramEnd"/>
+      <w:r>
+        <w:rPr>
+          <w:b/>
+        </w:rPr>
+        <w:t>1, 1, 200)</w:t>
+      </w:r>
+    </w:p>
+    <w:p>
+      <w:pPr>
+        <w:rPr>
+          <w:b/>
+        </w:rPr>
+      </w:pPr>
+      <w:proofErr w:type="spellStart"/>
+      <w:r>
+        <w:rPr>
+          <w:b/>
+        </w:rPr>
+        <w:t>Softmax</w:t>
+      </w:r>
+      <w:proofErr w:type="spellEnd"/>
+      <w:r>
+        <w:rPr>
+          <w:b/>
+        </w:rPr>
+        <w:t xml:space="preserve"> (41,)</w:t>
+      </w:r>
+    </w:p>
+    <w:p>
+      <w:pPr>
+        <w:rPr>
+          <w:b/>
+        </w:rPr>
+      </w:pPr>
+    </w:p>
+    <w:p>
+      <w:pPr>
+        <w:rPr>
+          <w:b/>
+        </w:rPr>
+      </w:pPr>
+      <w:r>
+        <w:rPr>
+          <w:b/>
+        </w:rPr>
+        <w:t xml:space="preserve">&lt;strong&gt;Clip prediction&lt;/strong&gt; </w:t>
+      </w:r>
+    </w:p>
+    <w:p>
+      <w:pPr>
+        <w:rPr>
+          <w:b/>
+        </w:rPr>
+      </w:pPr>
+      <w:r>
+        <w:rPr>
+          <w:b/>
+        </w:rPr>
+        <w:t xml:space="preserve">The classifier predicts 41 scores for individual 0.25s-wide examples. In order to produce a ranked list of predicted classes for an entire clip, we average the predictions from all framed examples generated from the </w:t>
+      </w:r>
+      <w:proofErr w:type="gramStart"/>
+      <w:r>
+        <w:rPr>
+          <w:b/>
+        </w:rPr>
+        <w:t>clip, and</w:t>
+      </w:r>
+      <w:proofErr w:type="gramEnd"/>
+      <w:r>
+        <w:rPr>
+          <w:b/>
+        </w:rPr>
+        <w:t xml:space="preserve"> take the top 3 classes by score.</w:t>
+      </w:r>
+    </w:p>
+    <w:p>
+      <w:pPr>
+        <w:rPr>
+          <w:b/>
+        </w:rPr>
+      </w:pPr>
+    </w:p>
+    <w:p>
+      <w:pPr>
+        <w:rPr>
+          <w:b/>
+        </w:rPr>
+      </w:pPr>
+      <w:r>
+        <w:rPr>
+          <w:b/>
+        </w:rPr>
+        <w:t>&lt;strong&gt;System performance&lt;/strong&gt;</w:t>
+      </w:r>
+    </w:p>
+    <w:p>
+      <w:pPr>
+        <w:rPr>
+          <w:b/>
+        </w:rPr>
+      </w:pPr>
+      <w:r>
+        <w:rPr>
+          <w:b/>
+        </w:rPr>
+        <w:t xml:space="preserve">The baseline system trains to achieve </w:t>
+      </w:r>
+      <w:proofErr w:type="gramStart"/>
+      <w:r>
+        <w:rPr>
+          <w:b/>
+        </w:rPr>
+        <w:t>an</w:t>
+      </w:r>
+      <w:proofErr w:type="gramEnd"/>
+      <w:r>
+        <w:rPr>
+          <w:b/>
+        </w:rPr>
+        <w:t xml:space="preserve"> MAP@3 of ~0.7 on the public Kaggle leaderboard after ~5 epochs of the entire training set which are completed in ~12 hours on an n1-standard-8 Google Compute Engine machine with a quad-core Intel Xeon E5 v3 (Haswell) @ 2.3 GHz.</w:t>
+      </w:r>
+    </w:p>
+    <w:p>
+      <w:pPr>
+        <w:rPr>
+          <w:b/>
+        </w:rPr>
+      </w:pPr>
+      <w:r>
+        <w:rPr>
+          <w:b/>
+        </w:rPr>
+        <w:t>######</w:t>
+      </w:r>
+    </w:p>
+    <w:p/>
+    <w:p/>
+    <w:p/>
+    <w:p/>
     <w:p>
       <w:pPr>
         <w:pStyle w:val="Heading2"/>
@@ -954,10 +2246,11 @@
         <w:rPr>
           <w:noProof/>
         </w:rPr>
+        <w:lastRenderedPageBreak/>
         <mc:AlternateContent>
           <mc:Choice Requires="wpg">
             <w:drawing>
-              <wp:anchor distT="0" distB="0" distL="114300" distR="114300" simplePos="0" relativeHeight="251656192" behindDoc="0" locked="0" layoutInCell="1" allowOverlap="1" wp14:anchorId="6B95ADAB" wp14:editId="23B0F319">
+              <wp:anchor distT="0" distB="0" distL="114300" distR="114300" simplePos="0" relativeHeight="251654144" behindDoc="0" locked="0" layoutInCell="1" allowOverlap="1" wp14:anchorId="6B95ADAB" wp14:editId="74336752">
                 <wp:simplePos x="0" y="0"/>
                 <wp:positionH relativeFrom="margin">
                   <wp:align>left</wp:align>
@@ -977,35 +2270,34 @@
                       <wpg:grpSpPr>
                         <a:xfrm>
                           <a:off x="0" y="0"/>
-                          <a:ext cx="3960000" cy="2803525"/>
-                          <a:chOff x="0" y="0"/>
-                          <a:chExt cx="4346708" cy="2966471"/>
+                          <a:ext cx="3960000" cy="2757449"/>
+                          <a:chOff x="0" y="48754"/>
+                          <a:chExt cx="4346708" cy="2917717"/>
                         </a:xfrm>
                       </wpg:grpSpPr>
                       <pic:pic xmlns:pic="http://schemas.openxmlformats.org/drawingml/2006/picture">
                         <pic:nvPicPr>
-                          <pic:cNvPr id="1" name="Picture 1" descr="C:\Users\miria\AppData\Local\Microsoft\Windows\INetCache\Content.MSO\C676F0BE.tmp"/>
+                          <pic:cNvPr id="1" name="Picture 1"/>
                           <pic:cNvPicPr>
                             <a:picLocks noChangeAspect="1"/>
                           </pic:cNvPicPr>
                         </pic:nvPicPr>
                         <pic:blipFill>
-                          <a:blip r:embed="rId8">
+                          <a:blip r:embed="rId9">
                             <a:extLst>
                               <a:ext uri="{28A0092B-C50C-407E-A947-70E740481C1C}">
                                 <a14:useLocalDpi xmlns:a14="http://schemas.microsoft.com/office/drawing/2010/main" val="0"/>
                               </a:ext>
                             </a:extLst>
                           </a:blip>
-                          <a:srcRect/>
                           <a:stretch>
                             <a:fillRect/>
                           </a:stretch>
                         </pic:blipFill>
                         <pic:spPr bwMode="auto">
                           <a:xfrm>
-                            <a:off x="0" y="0"/>
-                            <a:ext cx="4252595" cy="2789555"/>
+                            <a:off x="0" y="48754"/>
+                            <a:ext cx="4252595" cy="2692046"/>
                           </a:xfrm>
                           <a:prstGeom prst="rect">
                             <a:avLst/>
@@ -1068,7 +2360,13 @@
                               </w:r>
                               <w:bookmarkEnd w:id="4"/>
                               <w:r>
-                                <w:t xml:space="preserve"> - Plotting a Hi-hat sound sample. The x-axis is time in </w:t>
+                                <w:t xml:space="preserve"> - Plotting a </w:t>
+                              </w:r>
+                              <w:r>
+                                <w:t>Knock</w:t>
+                              </w:r>
+                              <w:r>
+                                <w:t xml:space="preserve"> sound sample. The x-axis is time in </w:t>
                               </w:r>
                               <w:proofErr w:type="spellStart"/>
                               <w:r>
@@ -1099,7 +2397,7 @@
           </mc:Choice>
           <mc:Fallback>
             <w:pict>
-              <v:group w14:anchorId="6B95ADAB" id="Group 4" o:spid="_x0000_s1026" style="position:absolute;left:0;text-align:left;margin-left:0;margin-top:84.2pt;width:311.8pt;height:220.75pt;z-index:251656192;mso-position-horizontal:left;mso-position-horizontal-relative:margin;mso-width-relative:margin;mso-height-relative:margin" coordsize="43467,29664" o:gfxdata="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">
+              <v:group w14:anchorId="6B95ADAB" id="Group 4" o:spid="_x0000_s1026" style="position:absolute;left:0;text-align:left;margin-left:0;margin-top:84.2pt;width:311.8pt;height:220.75pt;z-index:251654144;mso-position-horizontal:left;mso-position-horizontal-relative:margin;mso-width-relative:margin;mso-height-relative:margin" coordorigin=",487" coordsize="43467,29177" o:gfxdata="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">
                 <v:shapetype id="_x0000_t75" coordsize="21600,21600" o:spt="75" o:preferrelative="t" path="m@4@5l@4@11@9@11@9@5xe" filled="f" stroked="f">
                   <v:stroke joinstyle="miter"/>
                   <v:formulas>
@@ -1119,8 +2417,8 @@
                   <v:path o:extrusionok="f" gradientshapeok="t" o:connecttype="rect"/>
                   <o:lock v:ext="edit" aspectratio="t"/>
                 </v:shapetype>
-                <v:shape id="Picture 1" o:spid="_x0000_s1027" type="#_x0000_t75" style="position:absolute;width:42525;height:27895;visibility:visible;mso-wrap-style:square" o:gfxdata="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">
-                  <v:imagedata r:id="rId9" o:title="C676F0BE"/>
+                <v:shape id="Picture 1" o:spid="_x0000_s1027" type="#_x0000_t75" style="position:absolute;top:487;width:42525;height:26921;visibility:visible;mso-wrap-style:square" o:gfxdata="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">
+                  <v:imagedata r:id="rId10" o:title=""/>
                 </v:shape>
                 <v:shapetype id="_x0000_t202" coordsize="21600,21600" o:spt="202" path="m,l,21600r21600,l21600,xe">
                   <v:stroke joinstyle="miter"/>
@@ -1161,7 +2459,13 @@
                         </w:r>
                         <w:bookmarkEnd w:id="5"/>
                         <w:r>
-                          <w:t xml:space="preserve"> - Plotting a Hi-hat sound sample. The x-axis is time in </w:t>
+                          <w:t xml:space="preserve"> - Plotting a </w:t>
+                        </w:r>
+                        <w:r>
+                          <w:t>Knock</w:t>
+                        </w:r>
+                        <w:r>
+                          <w:t xml:space="preserve"> sound sample. The x-axis is time in </w:t>
                         </w:r>
                         <w:proofErr w:type="spellStart"/>
                         <w:r>
@@ -1257,13 +2561,7 @@
         <w:t xml:space="preserve"> </w:t>
       </w:r>
       <w:r>
-        <w:t xml:space="preserve">the number of points per sample variety drastically. The greater sample has </w:t>
-      </w:r>
-      <w:r>
-        <w:t>1323000</w:t>
-      </w:r>
-      <w:r>
-        <w:t xml:space="preserve"> values</w:t>
+        <w:t>the number of points per sample variety drastically. The greater sample has 1323000 values</w:t>
       </w:r>
       <w:r>
         <w:t>.</w:t>
@@ -1319,7 +2617,27 @@
         <w:t xml:space="preserve"> show t</w:t>
       </w:r>
       <w:r>
-        <w:t>wo samples’ values (Hi-hat and a Saxophone) over time (</w:t>
+        <w:t>wo samples’ values (</w:t>
+      </w:r>
+      <w:r>
+        <w:t>knock</w:t>
+      </w:r>
+      <w:r>
+        <w:t xml:space="preserve"> and </w:t>
+      </w:r>
+      <w:proofErr w:type="gramStart"/>
+      <w:r>
+        <w:t>a</w:t>
+      </w:r>
+      <w:proofErr w:type="gramEnd"/>
+      <w:r>
+        <w:t xml:space="preserve"> </w:t>
+      </w:r>
+      <w:r>
+        <w:t>oboe</w:t>
+      </w:r>
+      <w:r>
+        <w:t>) over time (</w:t>
       </w:r>
       <w:proofErr w:type="spellStart"/>
       <w:r>
@@ -1458,7 +2776,15 @@
         <w:t xml:space="preserve"> </w:t>
       </w:r>
       <w:r>
-        <w:t>the amount of energy a wave has in a given area</w:t>
+        <w:t xml:space="preserve">the amount of energy a wave has </w:t>
+      </w:r>
+      <w:proofErr w:type="gramStart"/>
+      <w:r>
+        <w:t>in a given</w:t>
+      </w:r>
+      <w:proofErr w:type="gramEnd"/>
+      <w:r>
+        <w:t xml:space="preserve"> area</w:t>
       </w:r>
       <w:r>
         <w:t xml:space="preserve"> </w:t>
@@ -1551,7 +2877,7 @@
         <mc:AlternateContent>
           <mc:Choice Requires="wpg">
             <w:drawing>
-              <wp:anchor distT="0" distB="0" distL="114300" distR="114300" simplePos="0" relativeHeight="251659264" behindDoc="0" locked="0" layoutInCell="1" allowOverlap="1" wp14:anchorId="52A975C7" wp14:editId="566AD38F">
+              <wp:anchor distT="0" distB="0" distL="114300" distR="114300" simplePos="0" relativeHeight="251657216" behindDoc="0" locked="0" layoutInCell="1" allowOverlap="1" wp14:anchorId="52A975C7" wp14:editId="730FA315">
                 <wp:simplePos x="0" y="0"/>
                 <wp:positionH relativeFrom="margin">
                   <wp:align>left</wp:align>
@@ -1571,35 +2897,34 @@
                       <wpg:grpSpPr>
                         <a:xfrm>
                           <a:off x="0" y="0"/>
-                          <a:ext cx="3939540" cy="2832735"/>
-                          <a:chOff x="0" y="0"/>
-                          <a:chExt cx="4272590" cy="2966483"/>
+                          <a:ext cx="3939540" cy="2772023"/>
+                          <a:chOff x="0" y="63579"/>
+                          <a:chExt cx="4272590" cy="2902904"/>
                         </a:xfrm>
                       </wpg:grpSpPr>
                       <pic:pic xmlns:pic="http://schemas.openxmlformats.org/drawingml/2006/picture">
                         <pic:nvPicPr>
-                          <pic:cNvPr id="2" name="Picture 2" descr="C:\Users\miria\AppData\Local\Microsoft\Windows\INetCache\Content.MSO\7EB29B7C.tmp"/>
+                          <pic:cNvPr id="2" name="Picture 2"/>
                           <pic:cNvPicPr>
                             <a:picLocks noChangeAspect="1"/>
                           </pic:cNvPicPr>
                         </pic:nvPicPr>
                         <pic:blipFill>
-                          <a:blip r:embed="rId10">
+                          <a:blip r:embed="rId11">
                             <a:extLst>
                               <a:ext uri="{28A0092B-C50C-407E-A947-70E740481C1C}">
                                 <a14:useLocalDpi xmlns:a14="http://schemas.microsoft.com/office/drawing/2010/main" val="0"/>
                               </a:ext>
                             </a:extLst>
                           </a:blip>
-                          <a:srcRect/>
                           <a:stretch>
                             <a:fillRect/>
                           </a:stretch>
                         </pic:blipFill>
                         <pic:spPr bwMode="auto">
                           <a:xfrm>
-                            <a:off x="0" y="0"/>
-                            <a:ext cx="4251325" cy="2817495"/>
+                            <a:off x="0" y="63579"/>
+                            <a:ext cx="4251325" cy="2690337"/>
                           </a:xfrm>
                           <a:prstGeom prst="rect">
                             <a:avLst/>
@@ -1665,10 +2990,18 @@
                                 <w:t xml:space="preserve"> -</w:t>
                               </w:r>
                               <w:r>
-                                <w:t xml:space="preserve"> Plotting a </w:t>
+                                <w:t xml:space="preserve"> Plotting </w:t>
+                              </w:r>
+                              <w:proofErr w:type="gramStart"/>
+                              <w:r>
+                                <w:t>a</w:t>
+                              </w:r>
+                              <w:proofErr w:type="gramEnd"/>
+                              <w:r>
+                                <w:t xml:space="preserve"> </w:t>
                               </w:r>
                               <w:r>
-                                <w:t>Saxophone</w:t>
+                                <w:t>Oboe</w:t>
                               </w:r>
                               <w:r>
                                 <w:t xml:space="preserve"> sound sample. The x-axis is time in </w:t>
@@ -1705,9 +3038,9 @@
           </mc:Choice>
           <mc:Fallback>
             <w:pict>
-              <v:group w14:anchorId="52A975C7" id="Group 6" o:spid="_x0000_s1029" style="position:absolute;left:0;text-align:left;margin-left:0;margin-top:.95pt;width:310.2pt;height:223.05pt;z-index:251659264;mso-position-horizontal:left;mso-position-horizontal-relative:margin;mso-width-relative:margin;mso-height-relative:margin" coordsize="42725,29664" o:gfxdata="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">
-                <v:shape id="Picture 2" o:spid="_x0000_s1030" type="#_x0000_t75" style="position:absolute;width:42513;height:28174;visibility:visible;mso-wrap-style:square" o:gfxdata="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">
-                  <v:imagedata r:id="rId11" o:title="7EB29B7C"/>
+              <v:group w14:anchorId="52A975C7" id="Group 6" o:spid="_x0000_s1029" style="position:absolute;left:0;text-align:left;margin-left:0;margin-top:.95pt;width:310.2pt;height:223.05pt;z-index:251657216;mso-position-horizontal:left;mso-position-horizontal-relative:margin;mso-width-relative:margin;mso-height-relative:margin" coordorigin=",635" coordsize="42725,29029" o:gfxdata="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">
+                <v:shape id="Picture 2" o:spid="_x0000_s1030" type="#_x0000_t75" style="position:absolute;top:635;width:42513;height:26904;visibility:visible;mso-wrap-style:square" o:gfxdata="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">
+                  <v:imagedata r:id="rId12" o:title=""/>
                 </v:shape>
                 <v:shape id="Text Box 5" o:spid="_x0000_s1031" type="#_x0000_t202" style="position:absolute;left:212;top:28066;width:42513;height:1598;visibility:visible;mso-wrap-style:square;v-text-anchor:top" o:gfxdata="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" stroked="f">
                   <v:textbox inset="0,0,0,0">
@@ -1747,10 +3080,18 @@
                           <w:t xml:space="preserve"> -</w:t>
                         </w:r>
                         <w:r>
-                          <w:t xml:space="preserve"> Plotting a </w:t>
+                          <w:t xml:space="preserve"> Plotting </w:t>
+                        </w:r>
+                        <w:proofErr w:type="gramStart"/>
+                        <w:r>
+                          <w:t>a</w:t>
+                        </w:r>
+                        <w:proofErr w:type="gramEnd"/>
+                        <w:r>
+                          <w:t xml:space="preserve"> </w:t>
                         </w:r>
                         <w:r>
-                          <w:t>Saxophone</w:t>
+                          <w:t>Oboe</w:t>
                         </w:r>
                         <w:r>
                           <w:t xml:space="preserve"> sound sample. The x-axis is time in </w:t>
@@ -1786,15 +3127,7 @@
         <w:t>a</w:t>
       </w:r>
       <w:r>
-        <w:t xml:space="preserve"> minimum </w:t>
-      </w:r>
-      <w:proofErr w:type="gramStart"/>
-      <w:r>
-        <w:t>period of time</w:t>
-      </w:r>
-      <w:proofErr w:type="gramEnd"/>
-      <w:r>
-        <w:t xml:space="preserve"> to be able to observe such changes</w:t>
+        <w:t xml:space="preserve"> minimum period of time to be able to observe such changes</w:t>
       </w:r>
       <w:r>
         <w:t xml:space="preserve"> </w:t>
@@ -1826,15 +3159,18 @@
       <w:pPr>
         <w:pStyle w:val="Heading3"/>
       </w:pPr>
+      <w:bookmarkStart w:id="8" w:name="_Ref520296264"/>
       <w:r>
         <w:t>Descr</w:t>
       </w:r>
       <w:r>
         <w:t>ibing the data</w:t>
       </w:r>
+      <w:bookmarkEnd w:id="8"/>
     </w:p>
     <w:p/>
     <w:p>
+      <w:bookmarkStart w:id="9" w:name="_GoBack"/>
       <w:r>
         <w:rPr>
           <w:noProof/>
@@ -1842,7 +3178,7 @@
         <mc:AlternateContent>
           <mc:Choice Requires="wpg">
             <w:drawing>
-              <wp:anchor distT="0" distB="0" distL="114300" distR="114300" simplePos="0" relativeHeight="251670528" behindDoc="0" locked="0" layoutInCell="1" allowOverlap="1" wp14:anchorId="6F2DC868" wp14:editId="104F4D2A">
+              <wp:anchor distT="0" distB="0" distL="114300" distR="114300" simplePos="0" relativeHeight="251668480" behindDoc="0" locked="0" layoutInCell="1" allowOverlap="0" wp14:anchorId="6F2DC868" wp14:editId="3EBA278A">
                 <wp:simplePos x="0" y="0"/>
                 <wp:positionH relativeFrom="margin">
                   <wp:align>center</wp:align>
@@ -1850,7 +3186,7 @@
                 <wp:positionV relativeFrom="paragraph">
                   <wp:posOffset>1068656</wp:posOffset>
                 </wp:positionV>
-                <wp:extent cx="6311900" cy="2579370"/>
+                <wp:extent cx="6310800" cy="2581200"/>
                 <wp:effectExtent l="0" t="0" r="0" b="0"/>
                 <wp:wrapSquare wrapText="bothSides"/>
                 <wp:docPr id="16" name="Group 16"/>
@@ -1862,7 +3198,7 @@
                       <wpg:grpSpPr>
                         <a:xfrm>
                           <a:off x="0" y="0"/>
-                          <a:ext cx="6311900" cy="2579370"/>
+                          <a:ext cx="6310800" cy="2581200"/>
                           <a:chOff x="0" y="0"/>
                           <a:chExt cx="6311900" cy="2579427"/>
                         </a:xfrm>
@@ -1872,10 +3208,10 @@
                         <wpg:cNvGrpSpPr/>
                         <wpg:grpSpPr>
                           <a:xfrm>
-                            <a:off x="0" y="0"/>
-                            <a:ext cx="6311900" cy="2236470"/>
-                            <a:chOff x="-221073" y="-89017"/>
-                            <a:chExt cx="6313909" cy="2238027"/>
+                            <a:off x="388552" y="0"/>
+                            <a:ext cx="5219731" cy="2236470"/>
+                            <a:chOff x="167602" y="-89017"/>
+                            <a:chExt cx="5221392" cy="2238027"/>
                           </a:xfrm>
                         </wpg:grpSpPr>
                         <wpg:grpSp>
@@ -1883,10 +3219,10 @@
                           <wpg:cNvGrpSpPr/>
                           <wpg:grpSpPr>
                             <a:xfrm>
-                              <a:off x="-221073" y="-89017"/>
-                              <a:ext cx="6306096" cy="1129272"/>
-                              <a:chOff x="-225216" y="-136533"/>
-                              <a:chExt cx="6306096" cy="1129376"/>
+                              <a:off x="525481" y="-89017"/>
+                              <a:ext cx="4841866" cy="1129272"/>
+                              <a:chOff x="521338" y="-136533"/>
+                              <a:chExt cx="4841866" cy="1129376"/>
                             </a:xfrm>
                           </wpg:grpSpPr>
                           <pic:pic xmlns:pic="http://schemas.openxmlformats.org/drawingml/2006/picture">
@@ -1897,7 +3233,7 @@
                               </pic:cNvPicPr>
                             </pic:nvPicPr>
                             <pic:blipFill>
-                              <a:blip r:embed="rId12">
+                              <a:blip r:embed="rId13" cstate="print">
                                 <a:extLst>
                                   <a:ext uri="{28A0092B-C50C-407E-A947-70E740481C1C}">
                                     <a14:useLocalDpi xmlns:a14="http://schemas.microsoft.com/office/drawing/2010/main" val="0"/>
@@ -1910,8 +3246,8 @@
                             </pic:blipFill>
                             <pic:spPr>
                               <a:xfrm>
-                                <a:off x="-225216" y="-136533"/>
-                                <a:ext cx="3141870" cy="1129376"/>
+                                <a:off x="521338" y="-136533"/>
+                                <a:ext cx="1648763" cy="1129376"/>
                               </a:xfrm>
                               <a:prstGeom prst="rect">
                                 <a:avLst/>
@@ -1926,7 +3262,7 @@
                               </pic:cNvPicPr>
                             </pic:nvPicPr>
                             <pic:blipFill>
-                              <a:blip r:embed="rId13">
+                              <a:blip r:embed="rId14" cstate="print">
                                 <a:extLst>
                                   <a:ext uri="{28A0092B-C50C-407E-A947-70E740481C1C}">
                                     <a14:useLocalDpi xmlns:a14="http://schemas.microsoft.com/office/drawing/2010/main" val="0"/>
@@ -1939,8 +3275,8 @@
                             </pic:blipFill>
                             <pic:spPr>
                               <a:xfrm>
-                                <a:off x="2984727" y="-28939"/>
-                                <a:ext cx="3096153" cy="1021782"/>
+                                <a:off x="3702401" y="-28939"/>
+                                <a:ext cx="1660803" cy="1021782"/>
                               </a:xfrm>
                               <a:prstGeom prst="rect">
                                 <a:avLst/>
@@ -1953,10 +3289,10 @@
                           <wpg:cNvGrpSpPr/>
                           <wpg:grpSpPr>
                             <a:xfrm>
-                              <a:off x="126234" y="1010020"/>
-                              <a:ext cx="5966602" cy="1138990"/>
-                              <a:chOff x="-2725022" y="1010106"/>
-                              <a:chExt cx="5969184" cy="1139088"/>
+                              <a:off x="167602" y="1010020"/>
+                              <a:ext cx="5221392" cy="1138990"/>
+                              <a:chOff x="-2683636" y="1010106"/>
+                              <a:chExt cx="5223651" cy="1139088"/>
                             </a:xfrm>
                           </wpg:grpSpPr>
                           <pic:pic xmlns:pic="http://schemas.openxmlformats.org/drawingml/2006/picture">
@@ -1967,7 +3303,7 @@
                               </pic:cNvPicPr>
                             </pic:nvPicPr>
                             <pic:blipFill>
-                              <a:blip r:embed="rId14">
+                              <a:blip r:embed="rId15" cstate="print">
                                 <a:extLst>
                                   <a:ext uri="{28A0092B-C50C-407E-A947-70E740481C1C}">
                                     <a14:useLocalDpi xmlns:a14="http://schemas.microsoft.com/office/drawing/2010/main" val="0"/>
@@ -1980,8 +3316,8 @@
                             </pic:blipFill>
                             <pic:spPr>
                               <a:xfrm>
-                                <a:off x="150812" y="1010106"/>
-                                <a:ext cx="3093350" cy="1036247"/>
+                                <a:off x="854960" y="1010106"/>
+                                <a:ext cx="1685055" cy="1036247"/>
                               </a:xfrm>
                               <a:prstGeom prst="rect">
                                 <a:avLst/>
@@ -1996,7 +3332,7 @@
                               </pic:cNvPicPr>
                             </pic:nvPicPr>
                             <pic:blipFill>
-                              <a:blip r:embed="rId15">
+                              <a:blip r:embed="rId16" cstate="print">
                                 <a:extLst>
                                   <a:ext uri="{28A0092B-C50C-407E-A947-70E740481C1C}">
                                     <a14:useLocalDpi xmlns:a14="http://schemas.microsoft.com/office/drawing/2010/main" val="0"/>
@@ -2009,8 +3345,8 @@
                             </pic:blipFill>
                             <pic:spPr>
                               <a:xfrm>
-                                <a:off x="-2725022" y="1018234"/>
-                                <a:ext cx="2700000" cy="1130960"/>
+                                <a:off x="-2683636" y="1018234"/>
+                                <a:ext cx="2617227" cy="1130960"/>
                               </a:xfrm>
                               <a:prstGeom prst="rect">
                                 <a:avLst/>
@@ -2047,7 +3383,7 @@
                                   <w:sz w:val="24"/>
                                 </w:rPr>
                               </w:pPr>
-                              <w:bookmarkStart w:id="8" w:name="_Ref519773349"/>
+                              <w:bookmarkStart w:id="10" w:name="_Ref519773349"/>
                               <w:r>
                                 <w:t xml:space="preserve">Figure </w:t>
                               </w:r>
@@ -2069,7 +3405,7 @@
                               <w:r>
                                 <w:fldChar w:fldCharType="end"/>
                               </w:r>
-                              <w:bookmarkEnd w:id="8"/>
+                              <w:bookmarkEnd w:id="10"/>
                               <w:r>
                                 <w:t xml:space="preserve"> - </w:t>
                               </w:r>
@@ -2079,7 +3415,10 @@
                               </w:r>
                               <w:proofErr w:type="spellEnd"/>
                               <w:r>
-                                <w:t xml:space="preserve"> of some </w:t>
+                                <w:t xml:space="preserve"> of </w:t>
+                              </w:r>
+                              <w:r>
+                                <w:t xml:space="preserve">the knock sample trough </w:t>
                               </w:r>
                               <w:proofErr w:type="spellStart"/>
                               <w:r>
@@ -2114,6 +3453,9 @@
                     </wpg:wgp>
                   </a:graphicData>
                 </a:graphic>
+                <wp14:sizeRelH relativeFrom="margin">
+                  <wp14:pctWidth>0</wp14:pctWidth>
+                </wp14:sizeRelH>
                 <wp14:sizeRelV relativeFrom="margin">
                   <wp14:pctHeight>0</wp14:pctHeight>
                 </wp14:sizeRelV>
@@ -2122,22 +3464,22 @@
           </mc:Choice>
           <mc:Fallback>
             <w:pict>
-              <v:group w14:anchorId="6F2DC868" id="Group 16" o:spid="_x0000_s1032" style="position:absolute;left:0;text-align:left;margin-left:0;margin-top:84.15pt;width:497pt;height:203.1pt;z-index:251670528;mso-position-horizontal:center;mso-position-horizontal-relative:margin;mso-height-relative:margin" coordsize="63119,25794" o:gfxdata="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">
-                <v:group id="Group 14" o:spid="_x0000_s1033" style="position:absolute;width:63119;height:22364" coordorigin="-2210,-890" coordsize="63139,22380" o:gfxdata="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">
-                  <v:group id="Group 12" o:spid="_x0000_s1034" style="position:absolute;left:-2210;top:-890;width:63060;height:11292" coordorigin="-2252,-1365" coordsize="63060,11293" o:gfxdata="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">
-                    <v:shape id="Picture 10" o:spid="_x0000_s1035" type="#_x0000_t75" style="position:absolute;left:-2252;top:-1365;width:31418;height:11293;visibility:visible;mso-wrap-style:square" o:gfxdata="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">
-                      <v:imagedata r:id="rId16" o:title=""/>
-                    </v:shape>
-                    <v:shape id="Picture 9" o:spid="_x0000_s1036" type="#_x0000_t75" style="position:absolute;left:29847;top:-289;width:30961;height:10217;visibility:visible;mso-wrap-style:square" o:gfxdata="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">
+              <v:group w14:anchorId="6F2DC868" id="Group 16" o:spid="_x0000_s1032" style="position:absolute;left:0;text-align:left;margin-left:0;margin-top:84.15pt;width:496.9pt;height:203.25pt;z-index:251668480;mso-position-horizontal:center;mso-position-horizontal-relative:margin;mso-width-relative:margin;mso-height-relative:margin" coordsize="63119,25794" o:gfxdata="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" o:allowoverlap="f">
+                <v:group id="Group 14" o:spid="_x0000_s1033" style="position:absolute;left:3885;width:52197;height:22364" coordorigin="1676,-890" coordsize="52213,22380" o:gfxdata="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">
+                  <v:group id="Group 12" o:spid="_x0000_s1034" style="position:absolute;left:5254;top:-890;width:48419;height:11292" coordorigin="5213,-1365" coordsize="48418,11293" o:gfxdata="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">
+                    <v:shape id="Picture 10" o:spid="_x0000_s1035" type="#_x0000_t75" style="position:absolute;left:5213;top:-1365;width:16488;height:11293;visibility:visible;mso-wrap-style:square" o:gfxdata="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">
                       <v:imagedata r:id="rId17" o:title=""/>
                     </v:shape>
-                  </v:group>
-                  <v:group id="Group 13" o:spid="_x0000_s1037" style="position:absolute;left:1262;top:10100;width:59666;height:11390" coordorigin="-27250,10101" coordsize="59691,11390" o:gfxdata="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">
-                    <v:shape id="Picture 8" o:spid="_x0000_s1038" type="#_x0000_t75" style="position:absolute;left:1508;top:10101;width:30933;height:10362;visibility:visible;mso-wrap-style:square" o:gfxdata="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">
+                    <v:shape id="Picture 9" o:spid="_x0000_s1036" type="#_x0000_t75" style="position:absolute;left:37024;top:-289;width:16608;height:10217;visibility:visible;mso-wrap-style:square" o:gfxdata="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">
                       <v:imagedata r:id="rId18" o:title=""/>
                     </v:shape>
-                    <v:shape id="Picture 11" o:spid="_x0000_s1039" type="#_x0000_t75" style="position:absolute;left:-27250;top:10182;width:27000;height:11309;visibility:visible;mso-wrap-style:square" o:gfxdata="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">
+                  </v:group>
+                  <v:group id="Group 13" o:spid="_x0000_s1037" style="position:absolute;left:1676;top:10100;width:52213;height:11390" coordorigin="-26836,10101" coordsize="52236,11390" o:gfxdata="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">
+                    <v:shape id="Picture 8" o:spid="_x0000_s1038" type="#_x0000_t75" style="position:absolute;left:8549;top:10101;width:16851;height:10362;visibility:visible;mso-wrap-style:square" o:gfxdata="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">
                       <v:imagedata r:id="rId19" o:title=""/>
+                    </v:shape>
+                    <v:shape id="Picture 11" o:spid="_x0000_s1039" type="#_x0000_t75" style="position:absolute;left:-26836;top:10182;width:26172;height:11309;visibility:visible;mso-wrap-style:square" o:gfxdata="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">
+                      <v:imagedata r:id="rId20" o:title=""/>
                     </v:shape>
                   </v:group>
                 </v:group>
@@ -2152,7 +3494,7 @@
                             <w:sz w:val="24"/>
                           </w:rPr>
                         </w:pPr>
-                        <w:bookmarkStart w:id="9" w:name="_Ref519773349"/>
+                        <w:bookmarkStart w:id="11" w:name="_Ref519773349"/>
                         <w:r>
                           <w:t xml:space="preserve">Figure </w:t>
                         </w:r>
@@ -2174,7 +3516,7 @@
                         <w:r>
                           <w:fldChar w:fldCharType="end"/>
                         </w:r>
-                        <w:bookmarkEnd w:id="9"/>
+                        <w:bookmarkEnd w:id="11"/>
                         <w:r>
                           <w:t xml:space="preserve"> - </w:t>
                         </w:r>
@@ -2184,7 +3526,10 @@
                         </w:r>
                         <w:proofErr w:type="spellEnd"/>
                         <w:r>
-                          <w:t xml:space="preserve"> of some </w:t>
+                          <w:t xml:space="preserve"> of </w:t>
+                        </w:r>
+                        <w:r>
+                          <w:t xml:space="preserve">the knock sample trough </w:t>
                         </w:r>
                         <w:proofErr w:type="spellStart"/>
                         <w:r>
@@ -2216,6 +3561,7 @@
           </mc:Fallback>
         </mc:AlternateContent>
       </w:r>
+      <w:bookmarkEnd w:id="9"/>
       <w:r>
         <w:t>We used</w:t>
       </w:r>
@@ -2259,6 +3605,30 @@
         <w:fldChar w:fldCharType="end"/>
       </w:r>
       <w:r>
+        <w:t xml:space="preserve"> and </w:t>
+      </w:r>
+      <w:r>
+        <w:fldChar w:fldCharType="begin"/>
+      </w:r>
+      <w:r>
+        <w:instrText xml:space="preserve"> REF _Ref520198217 \h </w:instrText>
+      </w:r>
+      <w:r>
+        <w:fldChar w:fldCharType="separate"/>
+      </w:r>
+      <w:r>
+        <w:t xml:space="preserve">Figure </w:t>
+      </w:r>
+      <w:r>
+        <w:rPr>
+          <w:noProof/>
+        </w:rPr>
+        <w:t>4</w:t>
+      </w:r>
+      <w:r>
+        <w:fldChar w:fldCharType="end"/>
+      </w:r>
+      <w:r>
         <w:t xml:space="preserve"> from </w:t>
       </w:r>
       <w:proofErr w:type="spellStart"/>
@@ -2339,126 +3709,758 @@
       </w:r>
       <w:proofErr w:type="spellEnd"/>
       <w:r>
-        <w:t xml:space="preserve"> (computes a </w:t>
-      </w:r>
-      <w:r>
-        <w:t>6D description of chords</w:t>
+        <w:t xml:space="preserve"> (computes a 6D description of chords)</w:t>
+      </w:r>
+      <w:r>
+        <w:t xml:space="preserve">, </w:t>
+      </w:r>
+      <w:proofErr w:type="spellStart"/>
+      <w:r>
+        <w:t>spectral_bandwidth</w:t>
+      </w:r>
+      <w:proofErr w:type="spellEnd"/>
+      <w:r>
+        <w:t xml:space="preserve"> and </w:t>
+      </w:r>
+      <w:proofErr w:type="spellStart"/>
+      <w:r>
+        <w:t>mfcc</w:t>
+      </w:r>
+      <w:proofErr w:type="spellEnd"/>
+      <w:r>
+        <w:t xml:space="preserve"> (</w:t>
+      </w:r>
+      <w:r>
+        <w:t>c</w:t>
+      </w:r>
+      <w:r>
+        <w:t xml:space="preserve">omputes the </w:t>
+      </w:r>
+      <w:r>
+        <w:t>Mel-frequency cepstral coefficients (MFCCs)</w:t>
       </w:r>
       <w:r>
         <w:t>)</w:t>
       </w:r>
       <w:r>
-        <w:t xml:space="preserve">, </w:t>
+        <w:t>.</w:t>
+      </w:r>
+    </w:p>
+    <w:p>
+      <w:r>
+        <w:rPr>
+          <w:noProof/>
+        </w:rPr>
+        <w:lastRenderedPageBreak/>
+        <mc:AlternateContent>
+          <mc:Choice Requires="wpg">
+            <w:drawing>
+              <wp:anchor distT="0" distB="0" distL="114300" distR="114300" simplePos="0" relativeHeight="251670528" behindDoc="0" locked="0" layoutInCell="1" allowOverlap="0" wp14:anchorId="2EB316AA" wp14:editId="0313AA53">
+                <wp:simplePos x="0" y="0"/>
+                <wp:positionH relativeFrom="margin">
+                  <wp:posOffset>-278765</wp:posOffset>
+                </wp:positionH>
+                <wp:positionV relativeFrom="paragraph">
+                  <wp:posOffset>201930</wp:posOffset>
+                </wp:positionV>
+                <wp:extent cx="6310800" cy="2581200"/>
+                <wp:effectExtent l="0" t="0" r="0" b="0"/>
+                <wp:wrapSquare wrapText="bothSides"/>
+                <wp:docPr id="18" name="Group 18"/>
+                <wp:cNvGraphicFramePr/>
+                <a:graphic xmlns:a="http://schemas.openxmlformats.org/drawingml/2006/main">
+                  <a:graphicData uri="http://schemas.microsoft.com/office/word/2010/wordprocessingGroup">
+                    <wpg:wgp>
+                      <wpg:cNvGrpSpPr/>
+                      <wpg:grpSpPr>
+                        <a:xfrm>
+                          <a:off x="0" y="0"/>
+                          <a:ext cx="6310800" cy="2581200"/>
+                          <a:chOff x="0" y="0"/>
+                          <a:chExt cx="6311900" cy="2579427"/>
+                        </a:xfrm>
+                      </wpg:grpSpPr>
+                      <wpg:grpSp>
+                        <wpg:cNvPr id="19" name="Group 19"/>
+                        <wpg:cNvGrpSpPr/>
+                        <wpg:grpSpPr>
+                          <a:xfrm>
+                            <a:off x="398643" y="0"/>
+                            <a:ext cx="5209640" cy="2236470"/>
+                            <a:chOff x="177696" y="-89017"/>
+                            <a:chExt cx="5211298" cy="2238027"/>
+                          </a:xfrm>
+                        </wpg:grpSpPr>
+                        <wpg:grpSp>
+                          <wpg:cNvPr id="20" name="Group 20"/>
+                          <wpg:cNvGrpSpPr/>
+                          <wpg:grpSpPr>
+                            <a:xfrm>
+                              <a:off x="535743" y="-89017"/>
+                              <a:ext cx="4831605" cy="1129272"/>
+                              <a:chOff x="531600" y="-136533"/>
+                              <a:chExt cx="4831605" cy="1129376"/>
+                            </a:xfrm>
+                          </wpg:grpSpPr>
+                          <pic:pic xmlns:pic="http://schemas.openxmlformats.org/drawingml/2006/picture">
+                            <pic:nvPicPr>
+                              <pic:cNvPr id="21" name="Picture 21"/>
+                              <pic:cNvPicPr>
+                                <a:picLocks noChangeAspect="1"/>
+                              </pic:cNvPicPr>
+                            </pic:nvPicPr>
+                            <pic:blipFill>
+                              <a:blip r:embed="rId21" cstate="print">
+                                <a:extLst>
+                                  <a:ext uri="{28A0092B-C50C-407E-A947-70E740481C1C}">
+                                    <a14:useLocalDpi xmlns:a14="http://schemas.microsoft.com/office/drawing/2010/main" val="0"/>
+                                  </a:ext>
+                                </a:extLst>
+                              </a:blip>
+                              <a:stretch>
+                                <a:fillRect/>
+                              </a:stretch>
+                            </pic:blipFill>
+                            <pic:spPr>
+                              <a:xfrm>
+                                <a:off x="531600" y="-136533"/>
+                                <a:ext cx="1628238" cy="1129376"/>
+                              </a:xfrm>
+                              <a:prstGeom prst="rect">
+                                <a:avLst/>
+                              </a:prstGeom>
+                            </pic:spPr>
+                          </pic:pic>
+                          <pic:pic xmlns:pic="http://schemas.openxmlformats.org/drawingml/2006/picture">
+                            <pic:nvPicPr>
+                              <pic:cNvPr id="22" name="Picture 22"/>
+                              <pic:cNvPicPr>
+                                <a:picLocks noChangeAspect="1"/>
+                              </pic:cNvPicPr>
+                            </pic:nvPicPr>
+                            <pic:blipFill>
+                              <a:blip r:embed="rId22" cstate="print">
+                                <a:extLst>
+                                  <a:ext uri="{28A0092B-C50C-407E-A947-70E740481C1C}">
+                                    <a14:useLocalDpi xmlns:a14="http://schemas.microsoft.com/office/drawing/2010/main" val="0"/>
+                                  </a:ext>
+                                </a:extLst>
+                              </a:blip>
+                              <a:stretch>
+                                <a:fillRect/>
+                              </a:stretch>
+                            </pic:blipFill>
+                            <pic:spPr>
+                              <a:xfrm>
+                                <a:off x="3702402" y="-28939"/>
+                                <a:ext cx="1660803" cy="1021782"/>
+                              </a:xfrm>
+                              <a:prstGeom prst="rect">
+                                <a:avLst/>
+                              </a:prstGeom>
+                            </pic:spPr>
+                          </pic:pic>
+                        </wpg:grpSp>
+                        <wpg:grpSp>
+                          <wpg:cNvPr id="23" name="Group 23"/>
+                          <wpg:cNvGrpSpPr/>
+                          <wpg:grpSpPr>
+                            <a:xfrm>
+                              <a:off x="177696" y="1010020"/>
+                              <a:ext cx="5211298" cy="1138990"/>
+                              <a:chOff x="-2673538" y="1010106"/>
+                              <a:chExt cx="5213553" cy="1139088"/>
+                            </a:xfrm>
+                          </wpg:grpSpPr>
+                          <pic:pic xmlns:pic="http://schemas.openxmlformats.org/drawingml/2006/picture">
+                            <pic:nvPicPr>
+                              <pic:cNvPr id="24" name="Picture 24"/>
+                              <pic:cNvPicPr>
+                                <a:picLocks noChangeAspect="1"/>
+                              </pic:cNvPicPr>
+                            </pic:nvPicPr>
+                            <pic:blipFill>
+                              <a:blip r:embed="rId23" cstate="print">
+                                <a:extLst>
+                                  <a:ext uri="{28A0092B-C50C-407E-A947-70E740481C1C}">
+                                    <a14:useLocalDpi xmlns:a14="http://schemas.microsoft.com/office/drawing/2010/main" val="0"/>
+                                  </a:ext>
+                                </a:extLst>
+                              </a:blip>
+                              <a:stretch>
+                                <a:fillRect/>
+                              </a:stretch>
+                            </pic:blipFill>
+                            <pic:spPr>
+                              <a:xfrm>
+                                <a:off x="854960" y="1010106"/>
+                                <a:ext cx="1685055" cy="1036247"/>
+                              </a:xfrm>
+                              <a:prstGeom prst="rect">
+                                <a:avLst/>
+                              </a:prstGeom>
+                            </pic:spPr>
+                          </pic:pic>
+                          <pic:pic xmlns:pic="http://schemas.openxmlformats.org/drawingml/2006/picture">
+                            <pic:nvPicPr>
+                              <pic:cNvPr id="25" name="Picture 25"/>
+                              <pic:cNvPicPr>
+                                <a:picLocks noChangeAspect="1"/>
+                              </pic:cNvPicPr>
+                            </pic:nvPicPr>
+                            <pic:blipFill>
+                              <a:blip r:embed="rId24" cstate="print">
+                                <a:extLst>
+                                  <a:ext uri="{28A0092B-C50C-407E-A947-70E740481C1C}">
+                                    <a14:useLocalDpi xmlns:a14="http://schemas.microsoft.com/office/drawing/2010/main" val="0"/>
+                                  </a:ext>
+                                </a:extLst>
+                              </a:blip>
+                              <a:stretch>
+                                <a:fillRect/>
+                              </a:stretch>
+                            </pic:blipFill>
+                            <pic:spPr>
+                              <a:xfrm>
+                                <a:off x="-2673538" y="1018234"/>
+                                <a:ext cx="2597032" cy="1130960"/>
+                              </a:xfrm>
+                              <a:prstGeom prst="rect">
+                                <a:avLst/>
+                              </a:prstGeom>
+                            </pic:spPr>
+                          </pic:pic>
+                        </wpg:grpSp>
+                      </wpg:grpSp>
+                      <wps:wsp>
+                        <wps:cNvPr id="26" name="Text Box 26"/>
+                        <wps:cNvSpPr txBox="1"/>
+                        <wps:spPr>
+                          <a:xfrm>
+                            <a:off x="0" y="2292351"/>
+                            <a:ext cx="6311900" cy="287076"/>
+                          </a:xfrm>
+                          <a:prstGeom prst="rect">
+                            <a:avLst/>
+                          </a:prstGeom>
+                          <a:solidFill>
+                            <a:prstClr val="white"/>
+                          </a:solidFill>
+                          <a:ln>
+                            <a:noFill/>
+                          </a:ln>
+                        </wps:spPr>
+                        <wps:txbx>
+                          <w:txbxContent>
+                            <w:p>
+                              <w:pPr>
+                                <w:pStyle w:val="Caption"/>
+                                <w:rPr>
+                                  <w:noProof/>
+                                  <w:sz w:val="24"/>
+                                </w:rPr>
+                              </w:pPr>
+                              <w:bookmarkStart w:id="12" w:name="_Ref520198217"/>
+                              <w:bookmarkStart w:id="13" w:name="_Ref520198208"/>
+                              <w:r>
+                                <w:t xml:space="preserve">Figure </w:t>
+                              </w:r>
+                              <w:r>
+                                <w:fldChar w:fldCharType="begin"/>
+                              </w:r>
+                              <w:r>
+                                <w:instrText xml:space="preserve"> SEQ Figure \* ARABIC </w:instrText>
+                              </w:r>
+                              <w:r>
+                                <w:fldChar w:fldCharType="separate"/>
+                              </w:r>
+                              <w:r>
+                                <w:rPr>
+                                  <w:noProof/>
+                                </w:rPr>
+                                <w:t>4</w:t>
+                              </w:r>
+                              <w:r>
+                                <w:fldChar w:fldCharType="end"/>
+                              </w:r>
+                              <w:bookmarkEnd w:id="12"/>
+                              <w:r>
+                                <w:t xml:space="preserve"> - </w:t>
+                              </w:r>
+                              <w:r>
+                                <w:t>Visualization</w:t>
+                              </w:r>
+                              <w:r>
+                                <w:t xml:space="preserve"> of the oboe sample trough some </w:t>
+                              </w:r>
+                              <w:proofErr w:type="spellStart"/>
+                              <w:r>
+                                <w:t>librosa's</w:t>
+                              </w:r>
+                              <w:proofErr w:type="spellEnd"/>
+                              <w:r>
+                                <w:t xml:space="preserve"> functions for feature extraction</w:t>
+                              </w:r>
+                              <w:r>
+                                <w:rPr>
+                                  <w:noProof/>
+                                </w:rPr>
+                                <w:t xml:space="preserve">: (top-left) Tonnetz, (top-right) Spectral centroid, (bottom-left) MFCC and (bottom right) Spectral bandwidth. Source: </w:t>
+                              </w:r>
+                              <w:r>
+                                <w:rPr>
+                                  <w:noProof/>
+                                </w:rPr>
+                                <w:t>https://librosa.github.io/librosa/index.html</w:t>
+                              </w:r>
+                              <w:bookmarkEnd w:id="13"/>
+                            </w:p>
+                          </w:txbxContent>
+                        </wps:txbx>
+                        <wps:bodyPr rot="0" spcFirstLastPara="0" vertOverflow="overflow" horzOverflow="overflow" vert="horz" wrap="square" lIns="0" tIns="0" rIns="0" bIns="0" numCol="1" spcCol="0" rtlCol="0" fromWordArt="0" anchor="t" anchorCtr="0" forceAA="0" compatLnSpc="1">
+                          <a:prstTxWarp prst="textNoShape">
+                            <a:avLst/>
+                          </a:prstTxWarp>
+                          <a:noAutofit/>
+                        </wps:bodyPr>
+                      </wps:wsp>
+                    </wpg:wgp>
+                  </a:graphicData>
+                </a:graphic>
+                <wp14:sizeRelH relativeFrom="margin">
+                  <wp14:pctWidth>0</wp14:pctWidth>
+                </wp14:sizeRelH>
+                <wp14:sizeRelV relativeFrom="margin">
+                  <wp14:pctHeight>0</wp14:pctHeight>
+                </wp14:sizeRelV>
+              </wp:anchor>
+            </w:drawing>
+          </mc:Choice>
+          <mc:Fallback>
+            <w:pict>
+              <v:group w14:anchorId="2EB316AA" id="Group 18" o:spid="_x0000_s1041" style="position:absolute;left:0;text-align:left;margin-left:-21.95pt;margin-top:15.9pt;width:496.9pt;height:203.25pt;z-index:251670528;mso-position-horizontal-relative:margin;mso-width-relative:margin;mso-height-relative:margin" coordsize="63119,25794" o:gfxdata="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" o:allowoverlap="f">
+                <v:group id="Group 19" o:spid="_x0000_s1042" style="position:absolute;left:3986;width:52096;height:22364" coordorigin="1776,-890" coordsize="52112,22380" o:gfxdata="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">
+                  <v:group id="Group 20" o:spid="_x0000_s1043" style="position:absolute;left:5357;top:-890;width:48316;height:11292" coordorigin="5316,-1365" coordsize="48316,11293" o:gfxdata="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">
+                    <v:shape id="Picture 21" o:spid="_x0000_s1044" type="#_x0000_t75" style="position:absolute;left:5316;top:-1365;width:16282;height:11293;visibility:visible;mso-wrap-style:square" o:gfxdata="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">
+                      <v:imagedata r:id="rId25" o:title=""/>
+                    </v:shape>
+                    <v:shape id="Picture 22" o:spid="_x0000_s1045" type="#_x0000_t75" style="position:absolute;left:37024;top:-289;width:16608;height:10217;visibility:visible;mso-wrap-style:square" o:gfxdata="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">
+                      <v:imagedata r:id="rId26" o:title=""/>
+                    </v:shape>
+                  </v:group>
+                  <v:group id="Group 23" o:spid="_x0000_s1046" style="position:absolute;left:1776;top:10100;width:52113;height:11390" coordorigin="-26735,10101" coordsize="52135,11390" o:gfxdata="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">
+                    <v:shape id="Picture 24" o:spid="_x0000_s1047" type="#_x0000_t75" style="position:absolute;left:8549;top:10101;width:16851;height:10362;visibility:visible;mso-wrap-style:square" o:gfxdata="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">
+                      <v:imagedata r:id="rId27" o:title=""/>
+                    </v:shape>
+                    <v:shape id="Picture 25" o:spid="_x0000_s1048" type="#_x0000_t75" style="position:absolute;left:-26735;top:10182;width:25970;height:11309;visibility:visible;mso-wrap-style:square" o:gfxdata="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">
+                      <v:imagedata r:id="rId28" o:title=""/>
+                    </v:shape>
+                  </v:group>
+                </v:group>
+                <v:shape id="Text Box 26" o:spid="_x0000_s1049" type="#_x0000_t202" style="position:absolute;top:22923;width:63119;height:2871;visibility:visible;mso-wrap-style:square;v-text-anchor:top" o:gfxdata="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" stroked="f">
+                  <v:textbox inset="0,0,0,0">
+                    <w:txbxContent>
+                      <w:p>
+                        <w:pPr>
+                          <w:pStyle w:val="Caption"/>
+                          <w:rPr>
+                            <w:noProof/>
+                            <w:sz w:val="24"/>
+                          </w:rPr>
+                        </w:pPr>
+                        <w:bookmarkStart w:id="14" w:name="_Ref520198217"/>
+                        <w:bookmarkStart w:id="15" w:name="_Ref520198208"/>
+                        <w:r>
+                          <w:t xml:space="preserve">Figure </w:t>
+                        </w:r>
+                        <w:r>
+                          <w:fldChar w:fldCharType="begin"/>
+                        </w:r>
+                        <w:r>
+                          <w:instrText xml:space="preserve"> SEQ Figure \* ARABIC </w:instrText>
+                        </w:r>
+                        <w:r>
+                          <w:fldChar w:fldCharType="separate"/>
+                        </w:r>
+                        <w:r>
+                          <w:rPr>
+                            <w:noProof/>
+                          </w:rPr>
+                          <w:t>4</w:t>
+                        </w:r>
+                        <w:r>
+                          <w:fldChar w:fldCharType="end"/>
+                        </w:r>
+                        <w:bookmarkEnd w:id="14"/>
+                        <w:r>
+                          <w:t xml:space="preserve"> - </w:t>
+                        </w:r>
+                        <w:r>
+                          <w:t>Visualization</w:t>
+                        </w:r>
+                        <w:r>
+                          <w:t xml:space="preserve"> of the oboe sample trough some </w:t>
+                        </w:r>
+                        <w:proofErr w:type="spellStart"/>
+                        <w:r>
+                          <w:t>librosa's</w:t>
+                        </w:r>
+                        <w:proofErr w:type="spellEnd"/>
+                        <w:r>
+                          <w:t xml:space="preserve"> functions for feature extraction</w:t>
+                        </w:r>
+                        <w:r>
+                          <w:rPr>
+                            <w:noProof/>
+                          </w:rPr>
+                          <w:t xml:space="preserve">: (top-left) Tonnetz, (top-right) Spectral centroid, (bottom-left) MFCC and (bottom right) Spectral bandwidth. Source: </w:t>
+                        </w:r>
+                        <w:r>
+                          <w:rPr>
+                            <w:noProof/>
+                          </w:rPr>
+                          <w:t>https://librosa.github.io/librosa/index.html</w:t>
+                        </w:r>
+                        <w:bookmarkEnd w:id="15"/>
+                      </w:p>
+                    </w:txbxContent>
+                  </v:textbox>
+                </v:shape>
+                <w10:wrap type="square" anchorx="margin"/>
+              </v:group>
+            </w:pict>
+          </mc:Fallback>
+        </mc:AlternateContent>
+      </w:r>
+    </w:p>
+    <w:p/>
+    <w:p>
+      <w:r>
+        <w:t>####Explain a little bit a about each function and mention the format of the output and what do they mean###</w:t>
+      </w:r>
+    </w:p>
+    <w:p>
+      <w:r>
+        <w:t xml:space="preserve">Besides, we tried a fifth description </w:t>
+      </w:r>
+      <w:r>
+        <w:t>trough</w:t>
+      </w:r>
+      <w:r>
+        <w:t xml:space="preserve"> spectrograms. </w:t>
+      </w:r>
+      <w:r>
+        <w:t xml:space="preserve">The function is the </w:t>
       </w:r>
       <w:proofErr w:type="spellStart"/>
       <w:r>
-        <w:t>spectral_bandwidth</w:t>
+        <w:t>stft</w:t>
       </w:r>
       <w:proofErr w:type="spellEnd"/>
       <w:r>
-        <w:t xml:space="preserve"> and </w:t>
+        <w:t xml:space="preserve"> function </w:t>
       </w:r>
       <w:proofErr w:type="spellStart"/>
       <w:r>
-        <w:t>mfcc</w:t>
+        <w:t>fro</w:t>
       </w:r>
       <w:proofErr w:type="spellEnd"/>
       <w:r>
-        <w:t xml:space="preserve"> (</w:t>
-      </w:r>
-      <w:r>
-        <w:t>c</w:t>
-      </w:r>
-      <w:r>
-        <w:t xml:space="preserve">omputes the </w:t>
-      </w:r>
-      <w:r>
-        <w:t>Mel-frequency cepstral coefficients (MFCCs)</w:t>
-      </w:r>
-      <w:r>
-        <w:t>)</w:t>
-      </w:r>
-      <w:r>
-        <w:t>.</w:t>
+        <w:t xml:space="preserve"> the </w:t>
+      </w:r>
+      <w:proofErr w:type="spellStart"/>
+      <w:r>
+        <w:t>librosa</w:t>
+      </w:r>
+      <w:proofErr w:type="spellEnd"/>
+      <w:r>
+        <w:t xml:space="preserve"> </w:t>
+      </w:r>
+      <w:r>
+        <w:fldChar w:fldCharType="begin"/>
+      </w:r>
+      <w:r>
+        <w:instrText xml:space="preserve"> REF _Ref519765188 \r \h </w:instrText>
+      </w:r>
+      <w:r>
+        <w:fldChar w:fldCharType="separate"/>
+      </w:r>
+      <w:r>
+        <w:t>[4]</w:t>
+      </w:r>
+      <w:r>
+        <w:fldChar w:fldCharType="end"/>
+      </w:r>
+      <w:r>
+        <w:t xml:space="preserve"> package </w:t>
+      </w:r>
+      <w:r>
+        <w:t>and creates</w:t>
+      </w:r>
+      <w:r>
+        <w:t xml:space="preserve"> a</w:t>
+      </w:r>
+      <w:r>
+        <w:t xml:space="preserve"> </w:t>
+      </w:r>
+      <w:r>
+        <w:t>3-dimensional</w:t>
+      </w:r>
+      <w:r>
+        <w:t xml:space="preserve"> space combining the time series, all the frequencies and the intensity at each point of time at each frequency.</w:t>
       </w:r>
     </w:p>
     <w:p/>
-    <w:p>
-      <w:bookmarkStart w:id="10" w:name="_GoBack"/>
-      <w:bookmarkEnd w:id="10"/>
+    <w:p/>
+    <w:p/>
+    <w:p/>
+    <w:p>
+      <w:r>
+        <w:rPr>
+          <w:noProof/>
+        </w:rPr>
+        <mc:AlternateContent>
+          <mc:Choice Requires="wpg">
+            <w:drawing>
+              <wp:anchor distT="0" distB="0" distL="114300" distR="114300" simplePos="0" relativeHeight="251677696" behindDoc="0" locked="0" layoutInCell="1" allowOverlap="1" wp14:anchorId="7DCAE82C" wp14:editId="352C397C">
+                <wp:simplePos x="0" y="0"/>
+                <wp:positionH relativeFrom="column">
+                  <wp:posOffset>115570</wp:posOffset>
+                </wp:positionH>
+                <wp:positionV relativeFrom="paragraph">
+                  <wp:posOffset>259715</wp:posOffset>
+                </wp:positionV>
+                <wp:extent cx="5760085" cy="2192020"/>
+                <wp:effectExtent l="0" t="0" r="0" b="0"/>
+                <wp:wrapTopAndBottom/>
+                <wp:docPr id="31" name="Group 31"/>
+                <wp:cNvGraphicFramePr/>
+                <a:graphic xmlns:a="http://schemas.openxmlformats.org/drawingml/2006/main">
+                  <a:graphicData uri="http://schemas.microsoft.com/office/word/2010/wordprocessingGroup">
+                    <wpg:wgp>
+                      <wpg:cNvGrpSpPr/>
+                      <wpg:grpSpPr>
+                        <a:xfrm>
+                          <a:off x="0" y="0"/>
+                          <a:ext cx="5760085" cy="2192020"/>
+                          <a:chOff x="0" y="-7618"/>
+                          <a:chExt cx="5760452" cy="2197833"/>
+                        </a:xfrm>
+                      </wpg:grpSpPr>
+                      <wpg:grpSp>
+                        <wpg:cNvPr id="29" name="Group 29"/>
+                        <wpg:cNvGrpSpPr/>
+                        <wpg:grpSpPr>
+                          <a:xfrm>
+                            <a:off x="0" y="-7618"/>
+                            <a:ext cx="5760452" cy="2058677"/>
+                            <a:chOff x="278543" y="-66995"/>
+                            <a:chExt cx="5760452" cy="2058677"/>
+                          </a:xfrm>
+                        </wpg:grpSpPr>
+                        <pic:pic xmlns:pic="http://schemas.openxmlformats.org/drawingml/2006/picture">
+                          <pic:nvPicPr>
+                            <pic:cNvPr id="27" name="Picture 27" descr="C:\Users\miria\AppData\Local\Microsoft\Windows\INetCache\Content.MSO\48D91A1C.tmp"/>
+                            <pic:cNvPicPr>
+                              <a:picLocks noChangeAspect="1"/>
+                            </pic:cNvPicPr>
+                          </pic:nvPicPr>
+                          <pic:blipFill>
+                            <a:blip r:embed="rId29">
+                              <a:extLst>
+                                <a:ext uri="{28A0092B-C50C-407E-A947-70E740481C1C}">
+                                  <a14:useLocalDpi xmlns:a14="http://schemas.microsoft.com/office/drawing/2010/main" val="0"/>
+                                </a:ext>
+                              </a:extLst>
+                            </a:blip>
+                            <a:srcRect/>
+                            <a:stretch>
+                              <a:fillRect/>
+                            </a:stretch>
+                          </pic:blipFill>
+                          <pic:spPr bwMode="auto">
+                            <a:xfrm>
+                              <a:off x="278543" y="-59368"/>
+                              <a:ext cx="2880995" cy="2051050"/>
+                            </a:xfrm>
+                            <a:prstGeom prst="rect">
+                              <a:avLst/>
+                            </a:prstGeom>
+                            <a:noFill/>
+                            <a:ln>
+                              <a:noFill/>
+                            </a:ln>
+                          </pic:spPr>
+                        </pic:pic>
+                        <pic:pic xmlns:pic="http://schemas.openxmlformats.org/drawingml/2006/picture">
+                          <pic:nvPicPr>
+                            <pic:cNvPr id="28" name="Picture 28" descr="C:\Users\miria\AppData\Local\Microsoft\Windows\INetCache\Content.MSO\56EDB28A.tmp"/>
+                            <pic:cNvPicPr>
+                              <a:picLocks noChangeAspect="1"/>
+                            </pic:cNvPicPr>
+                          </pic:nvPicPr>
+                          <pic:blipFill>
+                            <a:blip r:embed="rId30">
+                              <a:extLst>
+                                <a:ext uri="{28A0092B-C50C-407E-A947-70E740481C1C}">
+                                  <a14:useLocalDpi xmlns:a14="http://schemas.microsoft.com/office/drawing/2010/main" val="0"/>
+                                </a:ext>
+                              </a:extLst>
+                            </a:blip>
+                            <a:srcRect/>
+                            <a:stretch>
+                              <a:fillRect/>
+                            </a:stretch>
+                          </pic:blipFill>
+                          <pic:spPr bwMode="auto">
+                            <a:xfrm>
+                              <a:off x="3159270" y="-66995"/>
+                              <a:ext cx="2879725" cy="2049780"/>
+                            </a:xfrm>
+                            <a:prstGeom prst="rect">
+                              <a:avLst/>
+                            </a:prstGeom>
+                            <a:noFill/>
+                            <a:ln>
+                              <a:noFill/>
+                            </a:ln>
+                          </pic:spPr>
+                        </pic:pic>
+                      </wpg:grpSp>
+                      <wps:wsp>
+                        <wps:cNvPr id="30" name="Text Box 30"/>
+                        <wps:cNvSpPr txBox="1"/>
+                        <wps:spPr>
+                          <a:xfrm>
+                            <a:off x="0" y="2037165"/>
+                            <a:ext cx="5759450" cy="153050"/>
+                          </a:xfrm>
+                          <a:prstGeom prst="rect">
+                            <a:avLst/>
+                          </a:prstGeom>
+                          <a:solidFill>
+                            <a:prstClr val="white"/>
+                          </a:solidFill>
+                          <a:ln>
+                            <a:noFill/>
+                          </a:ln>
+                        </wps:spPr>
+                        <wps:txbx>
+                          <w:txbxContent>
+                            <w:p>
+                              <w:pPr>
+                                <w:pStyle w:val="Caption"/>
+                                <w:rPr>
+                                  <w:noProof/>
+                                  <w:sz w:val="24"/>
+                                </w:rPr>
+                              </w:pPr>
+                              <w:r>
+                                <w:t xml:space="preserve">Figure </w:t>
+                              </w:r>
+                              <w:r>
+                                <w:fldChar w:fldCharType="begin"/>
+                              </w:r>
+                              <w:r>
+                                <w:instrText xml:space="preserve"> SEQ Figure \* ARABIC </w:instrText>
+                              </w:r>
+                              <w:r>
+                                <w:fldChar w:fldCharType="separate"/>
+                              </w:r>
+                              <w:r>
+                                <w:rPr>
+                                  <w:noProof/>
+                                </w:rPr>
+                                <w:t>5</w:t>
+                              </w:r>
+                              <w:r>
+                                <w:fldChar w:fldCharType="end"/>
+                              </w:r>
+                              <w:r>
+                                <w:t xml:space="preserve"> - Power spectrograms of a Knock and an Oboe sound sample</w:t>
+                              </w:r>
+                            </w:p>
+                          </w:txbxContent>
+                        </wps:txbx>
+                        <wps:bodyPr rot="0" spcFirstLastPara="0" vertOverflow="overflow" horzOverflow="overflow" vert="horz" wrap="square" lIns="0" tIns="0" rIns="0" bIns="0" numCol="1" spcCol="0" rtlCol="0" fromWordArt="0" anchor="t" anchorCtr="0" forceAA="0" compatLnSpc="1">
+                          <a:prstTxWarp prst="textNoShape">
+                            <a:avLst/>
+                          </a:prstTxWarp>
+                          <a:noAutofit/>
+                        </wps:bodyPr>
+                      </wps:wsp>
+                    </wpg:wgp>
+                  </a:graphicData>
+                </a:graphic>
+                <wp14:sizeRelV relativeFrom="margin">
+                  <wp14:pctHeight>0</wp14:pctHeight>
+                </wp14:sizeRelV>
+              </wp:anchor>
+            </w:drawing>
+          </mc:Choice>
+          <mc:Fallback>
+            <w:pict>
+              <v:group w14:anchorId="7DCAE82C" id="Group 31" o:spid="_x0000_s1050" style="position:absolute;left:0;text-align:left;margin-left:9.1pt;margin-top:20.45pt;width:453.55pt;height:172.6pt;z-index:251677696;mso-height-relative:margin" coordorigin=",-76" coordsize="57604,21978" o:gfxdata="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">
+                <v:group id="Group 29" o:spid="_x0000_s1051" style="position:absolute;top:-76;width:57604;height:20586" coordorigin="2785,-669" coordsize="57604,20586" o:gfxdata="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">
+                  <v:shape id="Picture 27" o:spid="_x0000_s1052" type="#_x0000_t75" style="position:absolute;left:2785;top:-593;width:28810;height:20509;visibility:visible;mso-wrap-style:square" o:gfxdata="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">
+                    <v:imagedata r:id="rId31" o:title="48D91A1C"/>
+                  </v:shape>
+                  <v:shape id="Picture 28" o:spid="_x0000_s1053" type="#_x0000_t75" style="position:absolute;left:31592;top:-669;width:28797;height:20496;visibility:visible;mso-wrap-style:square" o:gfxdata="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">
+                    <v:imagedata r:id="rId32" o:title="56EDB28A"/>
+                  </v:shape>
+                </v:group>
+                <v:shape id="Text Box 30" o:spid="_x0000_s1054" type="#_x0000_t202" style="position:absolute;top:20371;width:57594;height:1531;visibility:visible;mso-wrap-style:square;v-text-anchor:top" o:gfxdata="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" stroked="f">
+                  <v:textbox inset="0,0,0,0">
+                    <w:txbxContent>
+                      <w:p>
+                        <w:pPr>
+                          <w:pStyle w:val="Caption"/>
+                          <w:rPr>
+                            <w:noProof/>
+                            <w:sz w:val="24"/>
+                          </w:rPr>
+                        </w:pPr>
+                        <w:r>
+                          <w:t xml:space="preserve">Figure </w:t>
+                        </w:r>
+                        <w:r>
+                          <w:fldChar w:fldCharType="begin"/>
+                        </w:r>
+                        <w:r>
+                          <w:instrText xml:space="preserve"> SEQ Figure \* ARABIC </w:instrText>
+                        </w:r>
+                        <w:r>
+                          <w:fldChar w:fldCharType="separate"/>
+                        </w:r>
+                        <w:r>
+                          <w:rPr>
+                            <w:noProof/>
+                          </w:rPr>
+                          <w:t>5</w:t>
+                        </w:r>
+                        <w:r>
+                          <w:fldChar w:fldCharType="end"/>
+                        </w:r>
+                        <w:r>
+                          <w:t xml:space="preserve"> - Power spectrograms of a Knock and an Oboe sound sample</w:t>
+                        </w:r>
+                      </w:p>
+                    </w:txbxContent>
+                  </v:textbox>
+                </v:shape>
+                <w10:wrap type="topAndBottom"/>
+              </v:group>
+            </w:pict>
+          </mc:Fallback>
+        </mc:AlternateContent>
+      </w:r>
       <w:r>
         <w:t>Padding – paste the graphics here</w:t>
       </w:r>
     </w:p>
     <w:p/>
-    <w:p>
-      <w:r>
-        <w:rPr>
-          <w:noProof/>
-        </w:rPr>
-        <w:lastRenderedPageBreak/>
-        <w:drawing>
-          <wp:anchor distT="0" distB="0" distL="114300" distR="114300" simplePos="0" relativeHeight="251660288" behindDoc="0" locked="0" layoutInCell="1" allowOverlap="1" wp14:anchorId="2131149F" wp14:editId="30C15936">
-            <wp:simplePos x="0" y="0"/>
-            <wp:positionH relativeFrom="column">
-              <wp:posOffset>0</wp:posOffset>
-            </wp:positionH>
-            <wp:positionV relativeFrom="paragraph">
-              <wp:posOffset>2540</wp:posOffset>
-            </wp:positionV>
-            <wp:extent cx="5943266" cy="3819525"/>
-            <wp:effectExtent l="0" t="0" r="635" b="0"/>
-            <wp:wrapSquare wrapText="bothSides"/>
-            <wp:docPr id="7" name="Picture 7" descr="C:\Users\miria\AppData\Local\Microsoft\Windows\INetCache\Content.MSO\FB029AEA.tmp"/>
-            <wp:cNvGraphicFramePr>
-              <a:graphicFrameLocks xmlns:a="http://schemas.openxmlformats.org/drawingml/2006/main" noChangeAspect="1"/>
-            </wp:cNvGraphicFramePr>
-            <a:graphic xmlns:a="http://schemas.openxmlformats.org/drawingml/2006/main">
-              <a:graphicData uri="http://schemas.openxmlformats.org/drawingml/2006/picture">
-                <pic:pic xmlns:pic="http://schemas.openxmlformats.org/drawingml/2006/picture">
-                  <pic:nvPicPr>
-                    <pic:cNvPr id="0" name="Picture 5" descr="C:\Users\miria\AppData\Local\Microsoft\Windows\INetCache\Content.MSO\FB029AEA.tmp"/>
-                    <pic:cNvPicPr>
-                      <a:picLocks noChangeAspect="1" noChangeArrowheads="1"/>
-                    </pic:cNvPicPr>
-                  </pic:nvPicPr>
-                  <pic:blipFill rotWithShape="1">
-                    <a:blip r:embed="rId20">
-                      <a:extLst>
-                        <a:ext uri="{28A0092B-C50C-407E-A947-70E740481C1C}">
-                          <a14:useLocalDpi xmlns:a14="http://schemas.microsoft.com/office/drawing/2010/main" val="0"/>
-                        </a:ext>
-                      </a:extLst>
-                    </a:blip>
-                    <a:srcRect b="5499"/>
-                    <a:stretch/>
-                  </pic:blipFill>
-                  <pic:spPr bwMode="auto">
-                    <a:xfrm>
-                      <a:off x="0" y="0"/>
-                      <a:ext cx="5943266" cy="3819525"/>
-                    </a:xfrm>
-                    <a:prstGeom prst="rect">
-                      <a:avLst/>
-                    </a:prstGeom>
-                    <a:noFill/>
-                    <a:ln>
-                      <a:noFill/>
-                    </a:ln>
-                    <a:extLst>
-                      <a:ext uri="{53640926-AAD7-44D8-BBD7-CCE9431645EC}">
-                        <a14:shadowObscured xmlns:a14="http://schemas.microsoft.com/office/drawing/2010/main"/>
-                      </a:ext>
-                    </a:extLst>
-                  </pic:spPr>
-                </pic:pic>
-              </a:graphicData>
-            </a:graphic>
-          </wp:anchor>
-        </w:drawing>
-      </w:r>
-    </w:p>
     <w:p/>
+    <w:p/>
     <w:p>
       <w:pPr>
         <w:pStyle w:val="Heading2"/>
@@ -2468,11 +4470,11 @@
       <w:pPr>
         <w:pStyle w:val="Heading2"/>
       </w:pPr>
-      <w:bookmarkStart w:id="11" w:name="_Toc519672494"/>
+      <w:bookmarkStart w:id="16" w:name="_Toc519672494"/>
       <w:r>
         <w:t>Methods</w:t>
       </w:r>
-      <w:bookmarkEnd w:id="11"/>
+      <w:bookmarkEnd w:id="16"/>
     </w:p>
     <w:p/>
     <w:p>
@@ -2499,12 +4501,12 @@
       <w:pPr>
         <w:pStyle w:val="Heading2"/>
       </w:pPr>
-      <w:bookmarkStart w:id="12" w:name="_Toc519672495"/>
+      <w:bookmarkStart w:id="17" w:name="_Toc519672495"/>
       <w:r>
         <w:lastRenderedPageBreak/>
         <w:t>Results</w:t>
       </w:r>
-      <w:bookmarkEnd w:id="12"/>
+      <w:bookmarkEnd w:id="17"/>
     </w:p>
     <w:p/>
     <w:tbl>
@@ -4029,21 +6031,7 @@
                 <w:rFonts w:cstheme="minorHAnsi"/>
                 <w:sz w:val="20"/>
               </w:rPr>
-              <w:t xml:space="preserve"> – </w:t>
-            </w:r>
-            <w:r>
-              <w:rPr>
-                <w:rFonts w:cstheme="minorHAnsi"/>
-                <w:sz w:val="20"/>
-              </w:rPr>
-              <w:t>10</w:t>
-            </w:r>
-            <w:r>
-              <w:rPr>
-                <w:rFonts w:cstheme="minorHAnsi"/>
-                <w:sz w:val="20"/>
-              </w:rPr>
-              <w:t>-fold</w:t>
+              <w:t xml:space="preserve"> – 10-fold</w:t>
             </w:r>
           </w:p>
         </w:tc>
@@ -4141,14 +6129,7 @@
                 <w:rFonts w:cstheme="minorHAnsi"/>
                 <w:sz w:val="20"/>
               </w:rPr>
-              <w:t xml:space="preserve"> </w:t>
-            </w:r>
-            <w:r>
-              <w:rPr>
-                <w:rFonts w:cstheme="minorHAnsi"/>
-                <w:sz w:val="20"/>
-              </w:rPr>
-              <w:t>67116615275898628</w:t>
+              <w:t xml:space="preserve"> 67116615275898628</w:t>
             </w:r>
           </w:p>
           <w:p>
@@ -4172,14 +6153,7 @@
                 <w:rFonts w:cstheme="minorHAnsi"/>
                 <w:sz w:val="20"/>
               </w:rPr>
-              <w:t xml:space="preserve"> </w:t>
-            </w:r>
-            <w:r>
-              <w:rPr>
-                <w:rFonts w:cstheme="minorHAnsi"/>
-                <w:sz w:val="20"/>
-              </w:rPr>
-              <w:t>019986117622205764</w:t>
+              <w:t xml:space="preserve"> 019986117622205764</w:t>
             </w:r>
           </w:p>
         </w:tc>
@@ -4203,12 +6177,12 @@
       <w:pPr>
         <w:pStyle w:val="Heading2"/>
       </w:pPr>
-      <w:bookmarkStart w:id="13" w:name="_Toc519672496"/>
+      <w:bookmarkStart w:id="18" w:name="_Toc519672496"/>
       <w:r>
         <w:lastRenderedPageBreak/>
         <w:t>Conclusion</w:t>
       </w:r>
-      <w:bookmarkEnd w:id="13"/>
+      <w:bookmarkEnd w:id="18"/>
     </w:p>
     <w:p/>
     <w:p/>
@@ -4227,7 +6201,7 @@
       <w:r>
         <w:br w:type="page"/>
       </w:r>
-      <w:bookmarkStart w:id="14" w:name="_Toc519672497"/>
+      <w:bookmarkStart w:id="19" w:name="_Toc519672497"/>
       <w:r>
         <w:rPr>
           <w:noProof/>
@@ -4241,7 +6215,7 @@
         </w:rPr>
         <w:t>ferences</w:t>
       </w:r>
-      <w:bookmarkEnd w:id="14"/>
+      <w:bookmarkEnd w:id="19"/>
     </w:p>
     <w:p>
       <w:pPr>
@@ -4258,7 +6232,7 @@
         <w:spacing w:before="160" w:after="0" w:line="360" w:lineRule="auto"/>
         <w:contextualSpacing w:val="0"/>
       </w:pPr>
-      <w:bookmarkStart w:id="15" w:name="_Ref519760283"/>
+      <w:bookmarkStart w:id="20" w:name="_Ref519760283"/>
       <w:proofErr w:type="spellStart"/>
       <w:r>
         <w:t>Dcase</w:t>
@@ -4299,7 +6273,7 @@
       <w:r>
         <w:t xml:space="preserve"> Labels - DCASE. Accessed July 19, 2018. http://dcase.community/challenge2018/task-general-purpose-audio-tagging.</w:t>
       </w:r>
-      <w:bookmarkEnd w:id="15"/>
+      <w:bookmarkEnd w:id="20"/>
       <w:r>
         <w:t xml:space="preserve">  </w:t>
       </w:r>
@@ -4314,11 +6288,11 @@
         <w:spacing w:before="160" w:after="0" w:line="360" w:lineRule="auto"/>
         <w:contextualSpacing w:val="0"/>
       </w:pPr>
-      <w:bookmarkStart w:id="16" w:name="_Ref519762636"/>
+      <w:bookmarkStart w:id="21" w:name="_Ref519762636"/>
       <w:r>
         <w:t xml:space="preserve">"The Components of Sound." Conductors and Insulators. Accessed July 19, 2018. </w:t>
       </w:r>
-      <w:hyperlink r:id="rId21" w:history="1">
+      <w:hyperlink r:id="rId33" w:history="1">
         <w:r>
           <w:rPr>
             <w:rStyle w:val="Hyperlink"/>
@@ -4329,7 +6303,7 @@
       <w:r>
         <w:t>.</w:t>
       </w:r>
-      <w:bookmarkEnd w:id="16"/>
+      <w:bookmarkEnd w:id="21"/>
     </w:p>
     <w:p>
       <w:pPr>
@@ -4341,11 +6315,11 @@
         <w:spacing w:before="160" w:after="0" w:line="360" w:lineRule="auto"/>
         <w:contextualSpacing w:val="0"/>
       </w:pPr>
-      <w:bookmarkStart w:id="17" w:name="_Ref519762529"/>
+      <w:bookmarkStart w:id="22" w:name="_Ref519762529"/>
       <w:r>
         <w:t xml:space="preserve">"Sound." Wikipedia. July 15, 2018. Accessed July 19, 2018. </w:t>
       </w:r>
-      <w:hyperlink r:id="rId22" w:history="1">
+      <w:hyperlink r:id="rId34" w:history="1">
         <w:r>
           <w:rPr>
             <w:rStyle w:val="Hyperlink"/>
@@ -4356,7 +6330,7 @@
       <w:r>
         <w:t>.</w:t>
       </w:r>
-      <w:bookmarkEnd w:id="17"/>
+      <w:bookmarkEnd w:id="22"/>
     </w:p>
     <w:p>
       <w:pPr>
@@ -4371,87 +6345,273 @@
           <w:lang w:val="pt-BR"/>
         </w:rPr>
       </w:pPr>
-      <w:bookmarkStart w:id="18" w:name="_Ref519765188"/>
+      <w:bookmarkStart w:id="23" w:name="_Ref519765188"/>
       <w:r>
         <w:rPr>
           <w:lang w:val="pt-BR"/>
         </w:rPr>
-        <w:t>"</w:t>
+        <w:t xml:space="preserve">"LibROSA." LibROSA - Librosa 0.6.0 Documentation. Accessed July 19, 2018. </w:t>
+      </w:r>
+      <w:r>
+        <w:rPr>
+          <w:lang w:val="pt-BR"/>
+        </w:rPr>
+        <w:fldChar w:fldCharType="begin"/>
+      </w:r>
+      <w:r>
+        <w:rPr>
+          <w:lang w:val="pt-BR"/>
+        </w:rPr>
+        <w:instrText xml:space="preserve"> HYPERLINK "</w:instrText>
+      </w:r>
+      <w:r>
+        <w:rPr>
+          <w:lang w:val="pt-BR"/>
+        </w:rPr>
+        <w:instrText>https://librosa.github.io/librosa/index.html</w:instrText>
+      </w:r>
+      <w:r>
+        <w:rPr>
+          <w:lang w:val="pt-BR"/>
+        </w:rPr>
+        <w:instrText xml:space="preserve">" </w:instrText>
+      </w:r>
+      <w:r>
+        <w:rPr>
+          <w:lang w:val="pt-BR"/>
+        </w:rPr>
+        <w:fldChar w:fldCharType="separate"/>
+      </w:r>
+      <w:r>
+        <w:rPr>
+          <w:rStyle w:val="Hyperlink"/>
+          <w:lang w:val="pt-BR"/>
+        </w:rPr>
+        <w:t>https://librosa.github.io/librosa/index.html</w:t>
+      </w:r>
+      <w:r>
+        <w:rPr>
+          <w:lang w:val="pt-BR"/>
+        </w:rPr>
+        <w:fldChar w:fldCharType="end"/>
+      </w:r>
+      <w:r>
+        <w:rPr>
+          <w:lang w:val="pt-BR"/>
+        </w:rPr>
+        <w:t>.</w:t>
+      </w:r>
+      <w:bookmarkEnd w:id="23"/>
+    </w:p>
+    <w:p>
+      <w:pPr>
+        <w:pStyle w:val="ListParagraph"/>
+        <w:numPr>
+          <w:ilvl w:val="0"/>
+          <w:numId w:val="20"/>
+        </w:numPr>
+        <w:spacing w:before="160" w:after="0" w:line="360" w:lineRule="auto"/>
+        <w:contextualSpacing w:val="0"/>
+      </w:pPr>
+      <w:bookmarkStart w:id="24" w:name="_Ref520286709"/>
+      <w:r>
+        <w:t xml:space="preserve">S. Yun, S. Kim, S. Moon, J. Cho, and T. Kim, “Discriminative training of </w:t>
       </w:r>
       <w:proofErr w:type="spellStart"/>
       <w:r>
-        <w:rPr>
-          <w:lang w:val="pt-BR"/>
-        </w:rPr>
-        <w:t>LibROSA</w:t>
+        <w:t>gmm</w:t>
       </w:r>
       <w:proofErr w:type="spellEnd"/>
       <w:r>
-        <w:rPr>
-          <w:lang w:val="pt-BR"/>
-        </w:rPr>
-        <w:t xml:space="preserve">." </w:t>
+        <w:t xml:space="preserve"> parameters for audio scene classification and audio tagging,” IEEE AASP Challenge on Detection and Classification of Acoustic Scenes and Events (DCASE 2016).</w:t>
+      </w:r>
+      <w:bookmarkEnd w:id="24"/>
+      <w:r>
+        <w:t xml:space="preserve"> </w:t>
+      </w:r>
+    </w:p>
+    <w:p>
+      <w:pPr>
+        <w:pStyle w:val="ListParagraph"/>
+        <w:numPr>
+          <w:ilvl w:val="0"/>
+          <w:numId w:val="20"/>
+        </w:numPr>
+        <w:spacing w:before="160" w:after="0" w:line="360" w:lineRule="auto"/>
+        <w:contextualSpacing w:val="0"/>
+      </w:pPr>
+      <w:bookmarkStart w:id="25" w:name="_Ref520286717"/>
+      <w:r>
+        <w:t xml:space="preserve">H. </w:t>
       </w:r>
       <w:proofErr w:type="spellStart"/>
       <w:r>
-        <w:rPr>
-          <w:lang w:val="pt-BR"/>
-        </w:rPr>
-        <w:t>LibROSA</w:t>
+        <w:t>Eghbal</w:t>
       </w:r>
       <w:proofErr w:type="spellEnd"/>
       <w:r>
-        <w:rPr>
-          <w:lang w:val="pt-BR"/>
-        </w:rPr>
-        <w:t xml:space="preserve"> - </w:t>
+        <w:t xml:space="preserve">-Zadeh, B. Lehner, M. </w:t>
       </w:r>
       <w:proofErr w:type="spellStart"/>
       <w:r>
-        <w:rPr>
-          <w:lang w:val="pt-BR"/>
-        </w:rPr>
-        <w:t>Librosa</w:t>
+        <w:t>Dorfer</w:t>
       </w:r>
       <w:proofErr w:type="spellEnd"/>
       <w:r>
-        <w:rPr>
-          <w:lang w:val="pt-BR"/>
-        </w:rPr>
-        <w:t xml:space="preserve"> 0.6.0 </w:t>
+        <w:t xml:space="preserve">, and G. Widmer, “CP-JKU submissions for dcase-2016: A hybrid approach using binaural </w:t>
       </w:r>
       <w:proofErr w:type="spellStart"/>
       <w:r>
-        <w:rPr>
-          <w:lang w:val="pt-BR"/>
-        </w:rPr>
-        <w:t>Documentation</w:t>
+        <w:t>i</w:t>
       </w:r>
       <w:proofErr w:type="spellEnd"/>
       <w:r>
-        <w:rPr>
-          <w:lang w:val="pt-BR"/>
-        </w:rPr>
-        <w:t xml:space="preserve">. </w:t>
+        <w:t>-vectors and deep convolutional neural networks,” Tech. Rep., DCASE2016 Challenge, Tech. Rep., 2016.</w:t>
+      </w:r>
+      <w:bookmarkEnd w:id="25"/>
+    </w:p>
+    <w:p>
+      <w:pPr>
+        <w:pStyle w:val="ListParagraph"/>
+        <w:numPr>
+          <w:ilvl w:val="0"/>
+          <w:numId w:val="20"/>
+        </w:numPr>
+        <w:spacing w:before="160" w:after="0" w:line="360" w:lineRule="auto"/>
+        <w:contextualSpacing w:val="0"/>
+      </w:pPr>
+      <w:bookmarkStart w:id="26" w:name="_Ref520297052"/>
+      <w:r>
+        <w:t xml:space="preserve">Choi, K., Fazekas, G., &amp; Sandler, M. (n.d.). AUTOMATIC TAGGING USING DEEP CONVOLUTIONAL NEURAL NETWORKS. Retrieved from </w:t>
+      </w:r>
+      <w:hyperlink r:id="rId35" w:history="1">
+        <w:r>
+          <w:rPr>
+            <w:rStyle w:val="Hyperlink"/>
+          </w:rPr>
+          <w:t>https://arxiv.org/pdf/1606.00298.pdf</w:t>
+        </w:r>
+      </w:hyperlink>
+      <w:bookmarkEnd w:id="26"/>
+    </w:p>
+    <w:p>
+      <w:pPr>
+        <w:pStyle w:val="ListParagraph"/>
+        <w:numPr>
+          <w:ilvl w:val="0"/>
+          <w:numId w:val="20"/>
+        </w:numPr>
+        <w:spacing w:before="160" w:after="0" w:line="360" w:lineRule="auto"/>
+        <w:contextualSpacing w:val="0"/>
+      </w:pPr>
+      <w:bookmarkStart w:id="27" w:name="_Ref520300293"/>
+      <w:r>
+        <w:t xml:space="preserve">Lee </w:t>
       </w:r>
       <w:proofErr w:type="spellStart"/>
       <w:r>
-        <w:rPr>
-          <w:lang w:val="pt-BR"/>
-        </w:rPr>
-        <w:t>Accessed</w:t>
+        <w:t>Jiyoung</w:t>
       </w:r>
       <w:proofErr w:type="spellEnd"/>
       <w:r>
-        <w:rPr>
-          <w:lang w:val="pt-BR"/>
-        </w:rPr>
-        <w:t xml:space="preserve"> July 19, 2018. https://librosa.github.io/librosa/index.html.</w:t>
-      </w:r>
-      <w:bookmarkEnd w:id="18"/>
+        <w:t xml:space="preserve"> Park </w:t>
+      </w:r>
+      <w:proofErr w:type="spellStart"/>
+      <w:r>
+        <w:t>Keunhyoung</w:t>
+      </w:r>
+      <w:proofErr w:type="spellEnd"/>
+      <w:r>
+        <w:t xml:space="preserve"> Luke Kim </w:t>
+      </w:r>
+      <w:proofErr w:type="spellStart"/>
+      <w:r>
+        <w:t>Juhan</w:t>
+      </w:r>
+      <w:proofErr w:type="spellEnd"/>
+      <w:r>
+        <w:t xml:space="preserve"> Nam, J. (n.d.). SAMPLE-LEVEL DEEP CONVOLUTIONAL NEURAL NETWORKS FOR MUSIC AUTO-TAGGING USING RAW WAVEFORMS. Retrieved from </w:t>
+      </w:r>
+      <w:hyperlink r:id="rId36" w:history="1">
+        <w:r>
+          <w:rPr>
+            <w:rStyle w:val="Hyperlink"/>
+          </w:rPr>
+          <w:t>https://github.com/keunwoochoi/MSD_split_for_</w:t>
+        </w:r>
+      </w:hyperlink>
+      <w:bookmarkEnd w:id="27"/>
+    </w:p>
+    <w:p>
+      <w:pPr>
+        <w:pStyle w:val="ListParagraph"/>
+        <w:numPr>
+          <w:ilvl w:val="0"/>
+          <w:numId w:val="20"/>
+        </w:numPr>
+        <w:spacing w:before="160" w:after="0" w:line="360" w:lineRule="auto"/>
+      </w:pPr>
+      <w:bookmarkStart w:id="28" w:name="_Ref520295947"/>
+      <w:r>
+        <w:t xml:space="preserve">Hamel, P., Lemieux, S., </w:t>
+      </w:r>
+      <w:proofErr w:type="spellStart"/>
+      <w:r>
+        <w:t>Bengio</w:t>
+      </w:r>
+      <w:proofErr w:type="spellEnd"/>
+      <w:r>
+        <w:t xml:space="preserve">, Y., &amp; Eck, D. (n.d.). TEMPORAL POOLING AND MULTISCALE LEARNING FOR AUTOMATIC ANNOTATION AND RANKING OF MUSIC AUDIO. Retrieved from </w:t>
+      </w:r>
+      <w:r>
+        <w:lastRenderedPageBreak/>
+        <w:t>http://www.iro.umontreal.ca/~lisa/bib/pub_subject/finance/pointeurs/music_pooling.pdf</w:t>
+      </w:r>
+      <w:bookmarkEnd w:id="28"/>
+    </w:p>
+    <w:p>
+      <w:pPr>
+        <w:pStyle w:val="ListParagraph"/>
+        <w:numPr>
+          <w:ilvl w:val="0"/>
+          <w:numId w:val="20"/>
+        </w:numPr>
+        <w:spacing w:before="160" w:after="0" w:line="360" w:lineRule="auto"/>
+        <w:contextualSpacing w:val="0"/>
+      </w:pPr>
+      <w:r>
+        <w:t xml:space="preserve">Xu, Y., Kong, Q., Huang, Q., Wang, W., &amp; </w:t>
+      </w:r>
+      <w:proofErr w:type="spellStart"/>
+      <w:r>
+        <w:t>Plumbley</w:t>
+      </w:r>
+      <w:proofErr w:type="spellEnd"/>
+      <w:r>
+        <w:t xml:space="preserve">, M. D. (2017). Convolutional gated recurrent neural network incorporating spatial features for audio tagging. In 2017 International Joint Conference on Neural Networks (IJCNN) (pp. 3461–3466). IEEE. </w:t>
+      </w:r>
+      <w:hyperlink r:id="rId37" w:history="1">
+        <w:r>
+          <w:rPr>
+            <w:rStyle w:val="Hyperlink"/>
+          </w:rPr>
+          <w:t>https://doi.org/10.1109/IJCNN.2017.7966291</w:t>
+        </w:r>
+      </w:hyperlink>
+    </w:p>
+    <w:p>
+      <w:pPr>
+        <w:pStyle w:val="ListParagraph"/>
+        <w:numPr>
+          <w:ilvl w:val="0"/>
+          <w:numId w:val="20"/>
+        </w:numPr>
+        <w:spacing w:before="160" w:after="0" w:line="360" w:lineRule="auto"/>
+        <w:contextualSpacing w:val="0"/>
+      </w:pPr>
     </w:p>
     <w:sectPr>
-      <w:footerReference w:type="default" r:id="rId23"/>
+      <w:footerReference w:type="default" r:id="rId38"/>
       <w:type w:val="continuous"/>
       <w:pgSz w:w="12240" w:h="15840"/>
       <w:pgMar w:top="993" w:right="1440" w:bottom="1440" w:left="1440" w:header="708" w:footer="510" w:gutter="0"/>
@@ -6911,6 +9071,7 @@
   <w:style w:type="character" w:default="1" w:styleId="DefaultParagraphFont">
     <w:name w:val="Default Paragraph Font"/>
     <w:uiPriority w:val="1"/>
+    <w:semiHidden/>
     <w:unhideWhenUsed/>
   </w:style>
   <w:style w:type="table" w:default="1" w:styleId="TableNormal">
@@ -7841,7 +10002,7 @@
 </file>
 
 <file path=customXml/itemProps1.xml><?xml version="1.0" encoding="utf-8"?>
-<ds:datastoreItem xmlns:ds="http://schemas.openxmlformats.org/officeDocument/2006/customXml" ds:itemID="{12838206-DBAD-4ECF-A5FD-6875717F4943}">
+<ds:datastoreItem xmlns:ds="http://schemas.openxmlformats.org/officeDocument/2006/customXml" ds:itemID="{FC3CC4EB-57A5-4660-9D21-62456BD9A752}">
   <ds:schemaRefs>
     <ds:schemaRef ds:uri="http://schemas.openxmlformats.org/officeDocument/2006/bibliography"/>
   </ds:schemaRefs>

</xml_diff>

<commit_message>
Basic classifiers - new tests
</commit_message>
<xml_diff>
--- a/Report.docx
+++ b/Report.docx
@@ -546,7 +546,7 @@
                 <w:noProof/>
                 <w:webHidden/>
               </w:rPr>
-              <w:t>4</w:t>
+              <w:t>6</w:t>
             </w:r>
             <w:r>
               <w:rPr>
@@ -617,7 +617,7 @@
                 <w:noProof/>
                 <w:webHidden/>
               </w:rPr>
-              <w:t>4</w:t>
+              <w:t>9</w:t>
             </w:r>
             <w:r>
               <w:rPr>
@@ -688,7 +688,7 @@
                 <w:noProof/>
                 <w:webHidden/>
               </w:rPr>
-              <w:t>5</w:t>
+              <w:t>11</w:t>
             </w:r>
             <w:r>
               <w:rPr>
@@ -759,7 +759,7 @@
                 <w:noProof/>
                 <w:webHidden/>
               </w:rPr>
-              <w:t>6</w:t>
+              <w:t>12</w:t>
             </w:r>
             <w:r>
               <w:rPr>
@@ -830,7 +830,7 @@
                 <w:noProof/>
                 <w:webHidden/>
               </w:rPr>
-              <w:t>7</w:t>
+              <w:t>13</w:t>
             </w:r>
             <w:r>
               <w:rPr>
@@ -928,7 +928,12 @@
         <w:fldChar w:fldCharType="separate"/>
       </w:r>
       <w:r>
-        <w:t>[5]</w:t>
+        <w:rPr>
+          <w:b/>
+          <w:bCs/>
+          <w:lang w:val="en-US"/>
+        </w:rPr>
+        <w:t>Error! Reference source not found.</w:t>
       </w:r>
       <w:r>
         <w:fldChar w:fldCharType="end"/>
@@ -1131,15 +1136,7 @@
         <w:t>compared</w:t>
       </w:r>
       <w:r>
-        <w:t xml:space="preserve"> </w:t>
-      </w:r>
-      <w:proofErr w:type="spellStart"/>
-      <w:r>
-        <w:t>mel</w:t>
-      </w:r>
-      <w:proofErr w:type="spellEnd"/>
-      <w:r>
-        <w:t xml:space="preserve">-spectrum and </w:t>
+        <w:t xml:space="preserve"> mel-spectrum and </w:t>
       </w:r>
       <w:r>
         <w:t>MFCC</w:t>
@@ -1193,15 +1190,7 @@
         <w:t>nclude</w:t>
       </w:r>
       <w:r>
-        <w:t xml:space="preserve"> that </w:t>
-      </w:r>
-      <w:proofErr w:type="spellStart"/>
-      <w:r>
-        <w:t>mel</w:t>
-      </w:r>
-      <w:proofErr w:type="spellEnd"/>
-      <w:r>
-        <w:t>-spectrum performs better than MFCC and th</w:t>
+        <w:t xml:space="preserve"> that mel-spectrum performs better than MFCC and th</w:t>
       </w:r>
       <w:r>
         <w:t>e use of</w:t>
@@ -1278,13 +1267,8 @@
       <w:r>
         <w:t xml:space="preserve">0.876-AUC when tested over a dataset called </w:t>
       </w:r>
-      <w:proofErr w:type="spellStart"/>
-      <w:r>
-        <w:t>MagnaTagATune</w:t>
-      </w:r>
-      <w:proofErr w:type="spellEnd"/>
-      <w:r>
-        <w:t xml:space="preserve"> </w:t>
+      <w:r>
+        <w:t xml:space="preserve">MagnaTagATune </w:t>
       </w:r>
       <w:r>
         <w:t xml:space="preserve">and it </w:t>
@@ -1321,24 +1305,11 @@
       <w:r>
         <w:t xml:space="preserve">also used </w:t>
       </w:r>
-      <w:proofErr w:type="spellStart"/>
-      <w:r>
-        <w:t>mel</w:t>
-      </w:r>
-      <w:proofErr w:type="spellEnd"/>
-      <w:r>
-        <w:t>-spectrum as input</w:t>
-      </w:r>
-      <w:r>
-        <w:t xml:space="preserve">. In this case, the </w:t>
-      </w:r>
-      <w:proofErr w:type="spellStart"/>
-      <w:r>
-        <w:t>mel</w:t>
-      </w:r>
-      <w:proofErr w:type="spellEnd"/>
-      <w:r>
-        <w:t>-spectrum was input in</w:t>
+      <w:r>
+        <w:t>mel-spectrum as input</w:t>
+      </w:r>
+      <w:r>
+        <w:t>. In this case, the mel-spectrum was input in</w:t>
       </w:r>
       <w:r>
         <w:t xml:space="preserve">to their </w:t>
@@ -1358,13 +1329,8 @@
       <w:r>
         <w:t xml:space="preserve"> are employed </w:t>
       </w:r>
-      <w:proofErr w:type="gramStart"/>
-      <w:r>
-        <w:t>in order to</w:t>
-      </w:r>
-      <w:proofErr w:type="gramEnd"/>
-      <w:r>
-        <w:t xml:space="preserve"> have an output with dimensions 1x1</w:t>
+      <w:r>
+        <w:t>in order to have an output with dimensions 1x1</w:t>
       </w:r>
       <w:r>
         <w:t>, exactly</w:t>
@@ -1408,13 +1374,8 @@
       <w:r>
         <w:t xml:space="preserve"> </w:t>
       </w:r>
-      <w:proofErr w:type="spellStart"/>
-      <w:r>
-        <w:t>MagnaTagATune</w:t>
-      </w:r>
-      <w:proofErr w:type="spellEnd"/>
-      <w:r>
-        <w:t xml:space="preserve"> dataset</w:t>
+      <w:r>
+        <w:t>MagnaTagATune dataset</w:t>
       </w:r>
       <w:r>
         <w:t>.</w:t>
@@ -1452,6 +1413,12 @@
         <w:instrText xml:space="preserve"> REF _Ref520297052 \r \h </w:instrText>
       </w:r>
       <w:r>
+        <w:fldChar w:fldCharType="separate"/>
+      </w:r>
+      <w:r>
+        <w:t>[7]</w:t>
+      </w:r>
+      <w:r>
         <w:fldChar w:fldCharType="end"/>
       </w:r>
       <w:r>
@@ -1469,11 +1436,9 @@
       <w:r>
         <w:t xml:space="preserve">best approach was the one using </w:t>
       </w:r>
-      <w:proofErr w:type="spellStart"/>
       <w:r>
         <w:t>mel</w:t>
       </w:r>
-      <w:proofErr w:type="spellEnd"/>
       <w:r>
         <w:t>-</w:t>
       </w:r>
@@ -1507,13 +1472,8 @@
       <w:r>
         <w:t xml:space="preserve"> </w:t>
       </w:r>
-      <w:proofErr w:type="spellStart"/>
-      <w:r>
-        <w:t>mel</w:t>
-      </w:r>
-      <w:proofErr w:type="spellEnd"/>
-      <w:r>
-        <w:t>-spectrum</w:t>
+      <w:r>
+        <w:t>mel-spectrum</w:t>
       </w:r>
       <w:r>
         <w:t xml:space="preserve"> to describe the data</w:t>
@@ -1540,15 +1500,7 @@
         <w:t xml:space="preserve"> function.</w:t>
       </w:r>
       <w:r>
-        <w:t xml:space="preserve"> The </w:t>
-      </w:r>
-      <w:proofErr w:type="spellStart"/>
-      <w:r>
-        <w:t>mel</w:t>
-      </w:r>
-      <w:proofErr w:type="spellEnd"/>
-      <w:r>
-        <w:t xml:space="preserve">-spectrum data were normalized </w:t>
+        <w:t xml:space="preserve"> The mel-spectrum data were normalized </w:t>
       </w:r>
       <w:r>
         <w:t>by subtracting the average and dividing by its standard deviation.</w:t>
@@ -1569,15 +1521,7 @@
         <w:t xml:space="preserve"> </w:t>
       </w:r>
       <w:r>
-        <w:t xml:space="preserve">They also used batch normalization and </w:t>
-      </w:r>
-      <w:proofErr w:type="spellStart"/>
-      <w:r>
-        <w:t>ReLU</w:t>
-      </w:r>
-      <w:proofErr w:type="spellEnd"/>
-      <w:r>
-        <w:t xml:space="preserve"> activation for the </w:t>
+        <w:t xml:space="preserve">They also used batch normalization and ReLU activation for the </w:t>
       </w:r>
       <w:r>
         <w:t xml:space="preserve">hidden layers and sigmoid </w:t>
@@ -1667,13 +1611,8 @@
       <w:r>
         <w:t xml:space="preserve">, </w:t>
       </w:r>
-      <w:proofErr w:type="spellStart"/>
-      <w:r>
-        <w:t>MagnaTagATune</w:t>
-      </w:r>
-      <w:proofErr w:type="spellEnd"/>
-      <w:r>
-        <w:t xml:space="preserve"> dataset</w:t>
+      <w:r>
+        <w:t>MagnaTagATune dataset</w:t>
       </w:r>
       <w:r>
         <w:t xml:space="preserve">, </w:t>
@@ -1732,15 +1671,7 @@
         <w:t>) in opposition to the MFCC (M</w:t>
       </w:r>
       <w:r>
-        <w:t xml:space="preserve">el- frequency </w:t>
-      </w:r>
-      <w:proofErr w:type="spellStart"/>
-      <w:r>
-        <w:t>cepstrum</w:t>
-      </w:r>
-      <w:proofErr w:type="spellEnd"/>
-      <w:r>
-        <w:t xml:space="preserve"> coefficient</w:t>
+        <w:t>el- frequency cepstrum coefficient</w:t>
       </w:r>
       <w:r>
         <w:t>) used till now</w:t>
@@ -1809,15 +1740,7 @@
         <w:t>, that end</w:t>
       </w:r>
       <w:r>
-        <w:t xml:space="preserve"> up into 500 </w:t>
-      </w:r>
-      <w:proofErr w:type="spellStart"/>
-      <w:r>
-        <w:t>ReLU</w:t>
-      </w:r>
-      <w:proofErr w:type="spellEnd"/>
-      <w:r>
-        <w:t xml:space="preserve"> units connected with seven sigmoid </w:t>
+        <w:t xml:space="preserve"> up into 500 ReLU units connected with seven sigmoid </w:t>
       </w:r>
       <w:r>
         <w:t xml:space="preserve">output </w:t>
@@ -1849,7 +1772,7 @@
         <mc:AlternateContent>
           <mc:Choice Requires="wpg">
             <w:drawing>
-              <wp:anchor distT="0" distB="0" distL="114300" distR="114300" simplePos="0" relativeHeight="251680768" behindDoc="0" locked="0" layoutInCell="1" allowOverlap="1" wp14:anchorId="3E863148" wp14:editId="791B2263">
+              <wp:anchor distT="0" distB="0" distL="114300" distR="114300" simplePos="0" relativeHeight="251677696" behindDoc="0" locked="0" layoutInCell="1" allowOverlap="1" wp14:anchorId="3E863148" wp14:editId="024E5B05">
                 <wp:simplePos x="0" y="0"/>
                 <wp:positionH relativeFrom="column">
                   <wp:posOffset>1085850</wp:posOffset>
@@ -1998,7 +1921,7 @@
           </mc:Choice>
           <mc:Fallback>
             <w:pict>
-              <v:group w14:anchorId="3E863148" id="Group 32" o:spid="_x0000_s1026" style="position:absolute;left:0;text-align:left;margin-left:85.5pt;margin-top:114.5pt;width:321.5pt;height:229.35pt;z-index:251680768;mso-height-relative:margin" coordorigin=",4679" coordsize="40830,29132" o:gfxdata="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">
+              <v:group w14:anchorId="3E863148" id="Group 32" o:spid="_x0000_s1026" style="position:absolute;left:0;text-align:left;margin-left:85.5pt;margin-top:114.5pt;width:321.5pt;height:229.35pt;z-index:251677696;mso-height-relative:margin" coordorigin=",4679" coordsize="40830,29132" o:gfxdata="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">
                 <v:shapetype id="_x0000_t75" coordsize="21600,21600" o:spt="75" o:preferrelative="t" path="m@4@5l@4@11@9@11@9@5xe" filled="f" stroked="f">
                   <v:stroke joinstyle="miter"/>
                   <v:formulas>
@@ -2437,7 +2360,7 @@
         <mc:AlternateContent>
           <mc:Choice Requires="wpg">
             <w:drawing>
-              <wp:anchor distT="0" distB="0" distL="114300" distR="114300" simplePos="0" relativeHeight="251653120" behindDoc="0" locked="0" layoutInCell="1" allowOverlap="1" wp14:anchorId="6B95ADAB" wp14:editId="5B22A495">
+              <wp:anchor distT="0" distB="0" distL="114300" distR="114300" simplePos="0" relativeHeight="251650048" behindDoc="0" locked="0" layoutInCell="1" allowOverlap="1" wp14:anchorId="6B95ADAB" wp14:editId="13067662">
                 <wp:simplePos x="0" y="0"/>
                 <wp:positionH relativeFrom="margin">
                   <wp:align>left</wp:align>
@@ -2565,13 +2488,8 @@
                                 <w:t>Knock</w:t>
                               </w:r>
                               <w:r>
-                                <w:t xml:space="preserve"> sound sample. The x-axis is time in </w:t>
+                                <w:t xml:space="preserve"> sound sample. The x-axis is time in ms.</w:t>
                               </w:r>
-                              <w:proofErr w:type="spellStart"/>
-                              <w:r>
-                                <w:t>ms.</w:t>
-                              </w:r>
-                              <w:proofErr w:type="spellEnd"/>
                             </w:p>
                           </w:txbxContent>
                         </wps:txbx>
@@ -2596,7 +2514,7 @@
           </mc:Choice>
           <mc:Fallback>
             <w:pict>
-              <v:group w14:anchorId="6B95ADAB" id="Group 4" o:spid="_x0000_s1029" style="position:absolute;left:0;text-align:left;margin-left:0;margin-top:84.2pt;width:311.8pt;height:220.75pt;z-index:251653120;mso-position-horizontal:left;mso-position-horizontal-relative:margin;mso-width-relative:margin;mso-height-relative:margin" coordorigin=",487" coordsize="43467,29177" o:gfxdata="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">
+              <v:group w14:anchorId="6B95ADAB" id="Group 4" o:spid="_x0000_s1029" style="position:absolute;left:0;text-align:left;margin-left:0;margin-top:84.2pt;width:311.8pt;height:220.75pt;z-index:251650048;mso-position-horizontal:left;mso-position-horizontal-relative:margin;mso-width-relative:margin;mso-height-relative:margin" coordorigin=",487" coordsize="43467,29177" o:gfxdata="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">
                 <v:shape id="Picture 1" o:spid="_x0000_s1030" type="#_x0000_t75" style="position:absolute;top:487;width:42525;height:26921;visibility:visible;mso-wrap-style:square" o:gfxdata="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">
                   <v:imagedata r:id="rId12" o:title=""/>
                 </v:shape>
@@ -2653,13 +2571,8 @@
                           <w:t>Knock</w:t>
                         </w:r>
                         <w:r>
-                          <w:t xml:space="preserve"> sound sample. The x-axis is time in </w:t>
+                          <w:t xml:space="preserve"> sound sample. The x-axis is time in ms.</w:t>
                         </w:r>
-                        <w:proofErr w:type="spellStart"/>
-                        <w:r>
-                          <w:t>ms.</w:t>
-                        </w:r>
-                        <w:proofErr w:type="spellEnd"/>
                       </w:p>
                     </w:txbxContent>
                   </v:textbox>
@@ -2772,7 +2685,7 @@
         <w:rPr>
           <w:noProof/>
         </w:rPr>
-        <w:t>1</w:t>
+        <w:t>2</w:t>
       </w:r>
       <w:r>
         <w:fldChar w:fldCharType="end"/>
@@ -2796,7 +2709,7 @@
         <w:rPr>
           <w:noProof/>
         </w:rPr>
-        <w:t>2</w:t>
+        <w:t>3</w:t>
       </w:r>
       <w:r>
         <w:fldChar w:fldCharType="end"/>
@@ -2811,29 +2724,13 @@
         <w:t>knock</w:t>
       </w:r>
       <w:r>
-        <w:t xml:space="preserve"> and </w:t>
-      </w:r>
-      <w:proofErr w:type="gramStart"/>
-      <w:r>
-        <w:t>a</w:t>
-      </w:r>
-      <w:proofErr w:type="gramEnd"/>
-      <w:r>
-        <w:t xml:space="preserve"> </w:t>
+        <w:t xml:space="preserve"> and a </w:t>
       </w:r>
       <w:r>
         <w:t>oboe</w:t>
       </w:r>
       <w:r>
-        <w:t>) over time (</w:t>
-      </w:r>
-      <w:proofErr w:type="spellStart"/>
-      <w:r>
-        <w:t>ms</w:t>
-      </w:r>
-      <w:proofErr w:type="spellEnd"/>
-      <w:r>
-        <w:t>)</w:t>
+        <w:t>) over time (ms)</w:t>
       </w:r>
       <w:r>
         <w:t>.</w:t>
@@ -2964,15 +2861,7 @@
         <w:t xml:space="preserve"> </w:t>
       </w:r>
       <w:r>
-        <w:t xml:space="preserve">the amount of energy a wave has </w:t>
-      </w:r>
-      <w:proofErr w:type="gramStart"/>
-      <w:r>
-        <w:t>in a given</w:t>
-      </w:r>
-      <w:proofErr w:type="gramEnd"/>
-      <w:r>
-        <w:t xml:space="preserve"> area</w:t>
+        <w:t>the amount of energy a wave has in a given area</w:t>
       </w:r>
       <w:r>
         <w:t xml:space="preserve"> </w:t>
@@ -3065,7 +2954,7 @@
         <mc:AlternateContent>
           <mc:Choice Requires="wpg">
             <w:drawing>
-              <wp:anchor distT="0" distB="0" distL="114300" distR="114300" simplePos="0" relativeHeight="251656192" behindDoc="0" locked="0" layoutInCell="1" allowOverlap="1" wp14:anchorId="52A975C7" wp14:editId="5B10DF0A">
+              <wp:anchor distT="0" distB="0" distL="114300" distR="114300" simplePos="0" relativeHeight="251653120" behindDoc="0" locked="0" layoutInCell="1" allowOverlap="1" wp14:anchorId="52A975C7" wp14:editId="79F83D7B">
                 <wp:simplePos x="0" y="0"/>
                 <wp:positionH relativeFrom="margin">
                   <wp:align>left</wp:align>
@@ -3190,30 +3079,17 @@
                                 <w:t xml:space="preserve"> -</w:t>
                               </w:r>
                               <w:r>
-                                <w:t xml:space="preserve"> Plotting </w:t>
-                              </w:r>
-                              <w:proofErr w:type="gramStart"/>
-                              <w:r>
-                                <w:t>a</w:t>
-                              </w:r>
-                              <w:proofErr w:type="gramEnd"/>
-                              <w:r>
-                                <w:t xml:space="preserve"> </w:t>
+                                <w:t xml:space="preserve"> Plotting a </w:t>
                               </w:r>
                               <w:r>
                                 <w:t>Oboe</w:t>
                               </w:r>
                               <w:r>
-                                <w:t xml:space="preserve"> sound sample. The x-axis is time in </w:t>
-                              </w:r>
-                              <w:proofErr w:type="spellStart"/>
-                              <w:r>
-                                <w:t>m</w:t>
+                                <w:t xml:space="preserve"> sound sample. The x-axis is time in m</w:t>
                               </w:r>
                               <w:r>
                                 <w:t>s.</w:t>
                               </w:r>
-                              <w:proofErr w:type="spellEnd"/>
                             </w:p>
                           </w:txbxContent>
                         </wps:txbx>
@@ -3238,7 +3114,7 @@
           </mc:Choice>
           <mc:Fallback>
             <w:pict>
-              <v:group w14:anchorId="52A975C7" id="Group 6" o:spid="_x0000_s1032" style="position:absolute;left:0;text-align:left;margin-left:0;margin-top:.95pt;width:310.2pt;height:223.05pt;z-index:251656192;mso-position-horizontal:left;mso-position-horizontal-relative:margin;mso-width-relative:margin;mso-height-relative:margin" coordorigin=",635" coordsize="42725,29029" o:gfxdata="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">
+              <v:group w14:anchorId="52A975C7" id="Group 6" o:spid="_x0000_s1032" style="position:absolute;left:0;text-align:left;margin-left:0;margin-top:.95pt;width:310.2pt;height:223.05pt;z-index:251653120;mso-position-horizontal:left;mso-position-horizontal-relative:margin;mso-width-relative:margin;mso-height-relative:margin" coordorigin=",635" coordsize="42725,29029" o:gfxdata="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">
                 <v:shape id="Picture 2" o:spid="_x0000_s1033" type="#_x0000_t75" style="position:absolute;top:635;width:42513;height:26904;visibility:visible;mso-wrap-style:square" o:gfxdata="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">
                   <v:imagedata r:id="rId14" o:title=""/>
                 </v:shape>
@@ -3292,30 +3168,17 @@
                           <w:t xml:space="preserve"> -</w:t>
                         </w:r>
                         <w:r>
-                          <w:t xml:space="preserve"> Plotting </w:t>
-                        </w:r>
-                        <w:proofErr w:type="gramStart"/>
-                        <w:r>
-                          <w:t>a</w:t>
-                        </w:r>
-                        <w:proofErr w:type="gramEnd"/>
-                        <w:r>
-                          <w:t xml:space="preserve"> </w:t>
+                          <w:t xml:space="preserve"> Plotting a </w:t>
                         </w:r>
                         <w:r>
                           <w:t>Oboe</w:t>
                         </w:r>
                         <w:r>
-                          <w:t xml:space="preserve"> sound sample. The x-axis is time in </w:t>
-                        </w:r>
-                        <w:proofErr w:type="spellStart"/>
-                        <w:r>
-                          <w:t>m</w:t>
+                          <w:t xml:space="preserve"> sound sample. The x-axis is time in m</w:t>
                         </w:r>
                         <w:r>
                           <w:t>s.</w:t>
                         </w:r>
-                        <w:proofErr w:type="spellEnd"/>
                       </w:p>
                     </w:txbxContent>
                   </v:textbox>
@@ -3389,7 +3252,7 @@
         <mc:AlternateContent>
           <mc:Choice Requires="wpg">
             <w:drawing>
-              <wp:anchor distT="0" distB="0" distL="114300" distR="114300" simplePos="0" relativeHeight="251667456" behindDoc="0" locked="0" layoutInCell="1" allowOverlap="0" wp14:anchorId="6F2DC868" wp14:editId="31496697">
+              <wp:anchor distT="0" distB="0" distL="114300" distR="114300" simplePos="0" relativeHeight="251664384" behindDoc="0" locked="0" layoutInCell="1" allowOverlap="0" wp14:anchorId="6F2DC868" wp14:editId="435B8B26">
                 <wp:simplePos x="0" y="0"/>
                 <wp:positionH relativeFrom="margin">
                   <wp:align>center</wp:align>
@@ -3630,26 +3493,13 @@
                               </w:r>
                               <w:bookmarkEnd w:id="11"/>
                               <w:r>
-                                <w:t xml:space="preserve"> - </w:t>
-                              </w:r>
-                              <w:proofErr w:type="spellStart"/>
-                              <w:r>
-                                <w:t>Vizualization</w:t>
-                              </w:r>
-                              <w:proofErr w:type="spellEnd"/>
-                              <w:r>
-                                <w:t xml:space="preserve"> of </w:t>
+                                <w:t xml:space="preserve"> - Vizualization of </w:t>
                               </w:r>
                               <w:r>
                                 <w:t xml:space="preserve">the knock sample trough </w:t>
                               </w:r>
-                              <w:proofErr w:type="spellStart"/>
                               <w:r>
-                                <w:t>librosa's</w:t>
-                              </w:r>
-                              <w:proofErr w:type="spellEnd"/>
-                              <w:r>
-                                <w:t xml:space="preserve"> functions for feature extraction</w:t>
+                                <w:t>librosa's functions for feature extraction</w:t>
                               </w:r>
                               <w:r>
                                 <w:rPr>
@@ -3687,7 +3537,7 @@
           </mc:Choice>
           <mc:Fallback>
             <w:pict>
-              <v:group w14:anchorId="6F2DC868" id="Group 16" o:spid="_x0000_s1035" style="position:absolute;left:0;text-align:left;margin-left:0;margin-top:84.15pt;width:496.9pt;height:203.25pt;z-index:251667456;mso-position-horizontal:center;mso-position-horizontal-relative:margin;mso-width-relative:margin;mso-height-relative:margin" coordsize="63119,25794" o:gfxdata="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" o:allowoverlap="f">
+              <v:group w14:anchorId="6F2DC868" id="Group 16" o:spid="_x0000_s1035" style="position:absolute;left:0;text-align:left;margin-left:0;margin-top:84.15pt;width:496.9pt;height:203.25pt;z-index:251664384;mso-position-horizontal:center;mso-position-horizontal-relative:margin;mso-width-relative:margin;mso-height-relative:margin" coordsize="63119,25794" o:gfxdata="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" o:allowoverlap="f">
                 <v:group id="Group 14" o:spid="_x0000_s1036" style="position:absolute;left:3885;width:52197;height:22364" coordorigin="1676,-890" coordsize="52213,22380" o:gfxdata="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">
                   <v:group id="Group 12" o:spid="_x0000_s1037" style="position:absolute;left:5254;top:-890;width:48419;height:11292" coordorigin="5213,-1365" coordsize="48418,11293" o:gfxdata="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">
                     <v:shape id="Picture 10" o:spid="_x0000_s1038" type="#_x0000_t75" style="position:absolute;left:5213;top:-1365;width:16488;height:11293;visibility:visible;mso-wrap-style:square" o:gfxdata="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">
@@ -3753,26 +3603,13 @@
                         </w:r>
                         <w:bookmarkEnd w:id="12"/>
                         <w:r>
-                          <w:t xml:space="preserve"> - </w:t>
-                        </w:r>
-                        <w:proofErr w:type="spellStart"/>
-                        <w:r>
-                          <w:t>Vizualization</w:t>
-                        </w:r>
-                        <w:proofErr w:type="spellEnd"/>
-                        <w:r>
-                          <w:t xml:space="preserve"> of </w:t>
+                          <w:t xml:space="preserve"> - Vizualization of </w:t>
                         </w:r>
                         <w:r>
                           <w:t xml:space="preserve">the knock sample trough </w:t>
                         </w:r>
-                        <w:proofErr w:type="spellStart"/>
                         <w:r>
-                          <w:t>librosa's</w:t>
-                        </w:r>
-                        <w:proofErr w:type="spellEnd"/>
-                        <w:r>
-                          <w:t xml:space="preserve"> functions for feature extraction</w:t>
+                          <w:t>librosa's functions for feature extraction</w:t>
                         </w:r>
                         <w:r>
                           <w:rPr>
@@ -3833,7 +3670,7 @@
         <w:rPr>
           <w:noProof/>
         </w:rPr>
-        <w:t>3</w:t>
+        <w:t>4</w:t>
       </w:r>
       <w:r>
         <w:fldChar w:fldCharType="end"/>
@@ -3857,63 +3694,50 @@
         <w:rPr>
           <w:noProof/>
         </w:rPr>
-        <w:t>4</w:t>
+        <w:t>5</w:t>
       </w:r>
       <w:r>
         <w:fldChar w:fldCharType="end"/>
       </w:r>
       <w:r>
-        <w:t xml:space="preserve"> from </w:t>
-      </w:r>
-      <w:proofErr w:type="spellStart"/>
-      <w:r>
-        <w:t>librosa</w:t>
-      </w:r>
-      <w:proofErr w:type="spellEnd"/>
+        <w:t xml:space="preserve"> from librosa </w:t>
+      </w:r>
+      <w:r>
+        <w:fldChar w:fldCharType="begin"/>
+      </w:r>
+      <w:r>
+        <w:instrText xml:space="preserve"> REF _Ref519765188 \r \h </w:instrText>
+      </w:r>
+      <w:r>
+        <w:fldChar w:fldCharType="separate"/>
+      </w:r>
+      <w:r>
+        <w:t>[4]</w:t>
+      </w:r>
+      <w:r>
+        <w:fldChar w:fldCharType="end"/>
+      </w:r>
       <w:r>
         <w:t xml:space="preserve"> </w:t>
       </w:r>
       <w:r>
-        <w:fldChar w:fldCharType="begin"/>
-      </w:r>
-      <w:r>
-        <w:instrText xml:space="preserve"> REF _Ref519765188 \r \h </w:instrText>
-      </w:r>
-      <w:r>
-        <w:fldChar w:fldCharType="separate"/>
-      </w:r>
-      <w:r>
-        <w:t>[4]</w:t>
-      </w:r>
-      <w:r>
-        <w:fldChar w:fldCharType="end"/>
+        <w:t xml:space="preserve">package </w:t>
+      </w:r>
+      <w:r>
+        <w:t>for feature extraction</w:t>
       </w:r>
       <w:r>
         <w:t xml:space="preserve"> </w:t>
       </w:r>
       <w:r>
-        <w:t xml:space="preserve">package </w:t>
-      </w:r>
-      <w:r>
-        <w:t>for feature extraction</w:t>
-      </w:r>
-      <w:r>
-        <w:t xml:space="preserve"> </w:t>
-      </w:r>
-      <w:r>
         <w:t xml:space="preserve">to describe </w:t>
       </w:r>
       <w:r>
         <w:t>the original data</w:t>
       </w:r>
       <w:r>
-        <w:t xml:space="preserve">: </w:t>
-      </w:r>
-      <w:proofErr w:type="spellStart"/>
-      <w:r>
-        <w:t>tonnetz</w:t>
-      </w:r>
-      <w:proofErr w:type="spellEnd"/>
+        <w:t>: tonnetz</w:t>
+      </w:r>
       <w:r>
         <w:t xml:space="preserve"> (</w:t>
       </w:r>
@@ -3921,46 +3745,29 @@
         <w:t>c</w:t>
       </w:r>
       <w:r>
-        <w:t>omputes the tonal centroid features (</w:t>
-      </w:r>
-      <w:proofErr w:type="spellStart"/>
-      <w:r>
-        <w:t>tonnetz</w:t>
-      </w:r>
-      <w:proofErr w:type="spellEnd"/>
+        <w:t>omputes the tonal centroid features (tonnetz)</w:t>
+      </w:r>
       <w:r>
         <w:t>)</w:t>
       </w:r>
       <w:r>
-        <w:t>)</w:t>
-      </w:r>
-      <w:r>
         <w:t xml:space="preserve">, </w:t>
       </w:r>
-      <w:proofErr w:type="spellStart"/>
       <w:r>
         <w:t>spectral_centroid</w:t>
       </w:r>
-      <w:proofErr w:type="spellEnd"/>
       <w:r>
         <w:t xml:space="preserve"> (computes a 6D description of chords)</w:t>
       </w:r>
       <w:r>
         <w:t xml:space="preserve">, </w:t>
       </w:r>
-      <w:proofErr w:type="spellStart"/>
       <w:r>
         <w:t>spectral_bandwidth</w:t>
       </w:r>
-      <w:proofErr w:type="spellEnd"/>
-      <w:r>
-        <w:t xml:space="preserve"> and </w:t>
-      </w:r>
-      <w:proofErr w:type="spellStart"/>
-      <w:r>
-        <w:t>mfcc</w:t>
-      </w:r>
-      <w:proofErr w:type="spellEnd"/>
+      <w:r>
+        <w:t xml:space="preserve"> and mfcc</w:t>
+      </w:r>
       <w:r>
         <w:t xml:space="preserve"> (</w:t>
       </w:r>
@@ -3989,7 +3796,7 @@
         <mc:AlternateContent>
           <mc:Choice Requires="wpg">
             <w:drawing>
-              <wp:anchor distT="0" distB="0" distL="114300" distR="114300" simplePos="0" relativeHeight="251669504" behindDoc="0" locked="0" layoutInCell="1" allowOverlap="0" wp14:anchorId="2EB316AA" wp14:editId="67F16E2B">
+              <wp:anchor distT="0" distB="0" distL="114300" distR="114300" simplePos="0" relativeHeight="251666432" behindDoc="0" locked="0" layoutInCell="1" allowOverlap="0" wp14:anchorId="2EB316AA" wp14:editId="29F60733">
                 <wp:simplePos x="0" y="0"/>
                 <wp:positionH relativeFrom="margin">
                   <wp:posOffset>-278765</wp:posOffset>
@@ -4237,15 +4044,7 @@
                                 <w:t>Visualization</w:t>
                               </w:r>
                               <w:r>
-                                <w:t xml:space="preserve"> of the oboe sample trough some </w:t>
-                              </w:r>
-                              <w:proofErr w:type="spellStart"/>
-                              <w:r>
-                                <w:t>librosa's</w:t>
-                              </w:r>
-                              <w:proofErr w:type="spellEnd"/>
-                              <w:r>
-                                <w:t xml:space="preserve"> functions for feature extraction</w:t>
+                                <w:t xml:space="preserve"> of the oboe sample trough some librosa's functions for feature extraction</w:t>
                               </w:r>
                               <w:r>
                                 <w:rPr>
@@ -4284,7 +4083,7 @@
           </mc:Choice>
           <mc:Fallback>
             <w:pict>
-              <v:group w14:anchorId="2EB316AA" id="Group 18" o:spid="_x0000_s1044" style="position:absolute;left:0;text-align:left;margin-left:-21.95pt;margin-top:15.9pt;width:496.9pt;height:203.25pt;z-index:251669504;mso-position-horizontal-relative:margin;mso-width-relative:margin;mso-height-relative:margin" coordsize="63119,25794" o:gfxdata="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" o:allowoverlap="f">
+              <v:group w14:anchorId="2EB316AA" id="Group 18" o:spid="_x0000_s1044" style="position:absolute;left:0;text-align:left;margin-left:-21.95pt;margin-top:15.9pt;width:496.9pt;height:203.25pt;z-index:251666432;mso-position-horizontal-relative:margin;mso-width-relative:margin;mso-height-relative:margin" coordsize="63119,25794" o:gfxdata="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" o:allowoverlap="f">
                 <v:group id="Group 19" o:spid="_x0000_s1045" style="position:absolute;left:3986;width:52096;height:22364" coordorigin="1776,-890" coordsize="52112,22380" o:gfxdata="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">
                   <v:group id="Group 20" o:spid="_x0000_s1046" style="position:absolute;left:5357;top:-890;width:48316;height:11292" coordorigin="5316,-1365" coordsize="48316,11293" o:gfxdata="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">
                     <v:shape id="Picture 21" o:spid="_x0000_s1047" type="#_x0000_t75" style="position:absolute;left:5316;top:-1365;width:16282;height:11293;visibility:visible;mso-wrap-style:square" o:gfxdata="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">
@@ -4357,15 +4156,7 @@
                           <w:t>Visualization</w:t>
                         </w:r>
                         <w:r>
-                          <w:t xml:space="preserve"> of the oboe sample trough some </w:t>
-                        </w:r>
-                        <w:proofErr w:type="spellStart"/>
-                        <w:r>
-                          <w:t>librosa's</w:t>
-                        </w:r>
-                        <w:proofErr w:type="spellEnd"/>
-                        <w:r>
-                          <w:t xml:space="preserve"> functions for feature extraction</w:t>
+                          <w:t xml:space="preserve"> of the oboe sample trough some librosa's functions for feature extraction</w:t>
                         </w:r>
                         <w:r>
                           <w:rPr>
@@ -4399,24 +4190,22 @@
     </w:p>
     <w:p>
       <w:r>
-        <w:t xml:space="preserve">Besides, we tried a fifth description </w:t>
-      </w:r>
-      <w:r>
-        <w:t>trough</w:t>
-      </w:r>
-      <w:r>
-        <w:t xml:space="preserve"> spectrograms. </w:t>
-      </w:r>
-      <w:r>
-        <w:t xml:space="preserve">The function is the </w:t>
-      </w:r>
-      <w:proofErr w:type="spellStart"/>
-      <w:r>
-        <w:t>stft</w:t>
-      </w:r>
-      <w:proofErr w:type="spellEnd"/>
-      <w:r>
-        <w:t xml:space="preserve"> function </w:t>
+        <w:t>The</w:t>
+      </w:r>
+      <w:r>
+        <w:t xml:space="preserve"> fifth description </w:t>
+      </w:r>
+      <w:r>
+        <w:t xml:space="preserve">we tried </w:t>
+      </w:r>
+      <w:r>
+        <w:t>was the</w:t>
+      </w:r>
+      <w:r>
+        <w:t xml:space="preserve"> spectrogram. </w:t>
+      </w:r>
+      <w:r>
+        <w:t xml:space="preserve">The function is the stft function </w:t>
       </w:r>
       <w:r>
         <w:t>fro</w:t>
@@ -4425,53 +4214,64 @@
         <w:t>m</w:t>
       </w:r>
       <w:r>
-        <w:t xml:space="preserve"> the </w:t>
-      </w:r>
-      <w:proofErr w:type="spellStart"/>
-      <w:r>
-        <w:t>librosa</w:t>
-      </w:r>
-      <w:proofErr w:type="spellEnd"/>
+        <w:t xml:space="preserve"> the librosa </w:t>
+      </w:r>
+      <w:r>
+        <w:fldChar w:fldCharType="begin"/>
+      </w:r>
+      <w:r>
+        <w:instrText xml:space="preserve"> REF _Ref519765188 \r \h </w:instrText>
+      </w:r>
+      <w:r>
+        <w:fldChar w:fldCharType="separate"/>
+      </w:r>
+      <w:r>
+        <w:t>[4]</w:t>
+      </w:r>
+      <w:r>
+        <w:fldChar w:fldCharType="end"/>
+      </w:r>
+      <w:r>
+        <w:t xml:space="preserve"> package </w:t>
+      </w:r>
+      <w:r>
+        <w:t>and creates</w:t>
+      </w:r>
+      <w:r>
+        <w:t xml:space="preserve"> a</w:t>
+      </w:r>
       <w:r>
         <w:t xml:space="preserve"> </w:t>
       </w:r>
       <w:r>
-        <w:fldChar w:fldCharType="begin"/>
-      </w:r>
-      <w:r>
-        <w:instrText xml:space="preserve"> REF _Ref519765188 \r \h </w:instrText>
-      </w:r>
-      <w:r>
-        <w:fldChar w:fldCharType="separate"/>
-      </w:r>
-      <w:r>
-        <w:t>[4]</w:t>
-      </w:r>
-      <w:r>
-        <w:fldChar w:fldCharType="end"/>
-      </w:r>
-      <w:r>
-        <w:t xml:space="preserve"> package </w:t>
-      </w:r>
-      <w:r>
-        <w:t>and creates</w:t>
-      </w:r>
-      <w:r>
-        <w:t xml:space="preserve"> a</w:t>
+        <w:t>3-dimensional</w:t>
+      </w:r>
+      <w:r>
+        <w:t xml:space="preserve"> space combining the time series</w:t>
+      </w:r>
+      <w:r>
+        <w:t xml:space="preserve"> in milliseconds (ms) X</w:t>
       </w:r>
       <w:r>
         <w:t xml:space="preserve"> </w:t>
       </w:r>
       <w:r>
-        <w:t>3-dimensional</w:t>
-      </w:r>
-      <w:r>
-        <w:t xml:space="preserve"> space combining the time series, all the frequencies and the intensity at each point of time at each frequency.</w:t>
+        <w:t>102</w:t>
+      </w:r>
+      <w:r>
+        <w:t>5</w:t>
+      </w:r>
+      <w:r>
+        <w:t xml:space="preserve"> </w:t>
+      </w:r>
+      <w:r>
+        <w:t>frequencies X the intensity in decibels (dB) at each time-frequency</w:t>
+      </w:r>
+      <w:r>
+        <w:t xml:space="preserve"> </w:t>
       </w:r>
     </w:p>
     <w:p>
-      <w:bookmarkStart w:id="17" w:name="_GoBack"/>
-      <w:bookmarkEnd w:id="17"/>
       <w:r>
         <w:rPr>
           <w:noProof/>
@@ -4479,15 +4279,15 @@
         <mc:AlternateContent>
           <mc:Choice Requires="wpg">
             <w:drawing>
-              <wp:anchor distT="0" distB="0" distL="114300" distR="114300" simplePos="0" relativeHeight="251676672" behindDoc="0" locked="0" layoutInCell="1" allowOverlap="1" wp14:anchorId="7DCAE82C" wp14:editId="341C541E">
+              <wp:anchor distT="0" distB="0" distL="114300" distR="114300" simplePos="0" relativeHeight="251673600" behindDoc="0" locked="0" layoutInCell="1" allowOverlap="1" wp14:anchorId="7DCAE82C" wp14:editId="5E7EF390">
                 <wp:simplePos x="0" y="0"/>
                 <wp:positionH relativeFrom="column">
-                  <wp:posOffset>115570</wp:posOffset>
+                  <wp:posOffset>111760</wp:posOffset>
                 </wp:positionH>
                 <wp:positionV relativeFrom="paragraph">
-                  <wp:posOffset>259715</wp:posOffset>
+                  <wp:posOffset>261620</wp:posOffset>
                 </wp:positionV>
-                <wp:extent cx="5760085" cy="2192020"/>
+                <wp:extent cx="5760085" cy="2406650"/>
                 <wp:effectExtent l="0" t="0" r="0" b="0"/>
                 <wp:wrapTopAndBottom/>
                 <wp:docPr id="31" name="Group 31"/>
@@ -4499,9 +4299,9 @@
                       <wpg:grpSpPr>
                         <a:xfrm>
                           <a:off x="0" y="0"/>
-                          <a:ext cx="5760085" cy="2192020"/>
+                          <a:ext cx="5760085" cy="2406650"/>
                           <a:chOff x="0" y="-7618"/>
-                          <a:chExt cx="5760452" cy="2197833"/>
+                          <a:chExt cx="5760452" cy="2413152"/>
                         </a:xfrm>
                       </wpg:grpSpPr>
                       <wpg:grpSp>
@@ -4590,7 +4390,7 @@
                         <wps:spPr>
                           <a:xfrm>
                             <a:off x="0" y="2037165"/>
-                            <a:ext cx="5759450" cy="153050"/>
+                            <a:ext cx="5759450" cy="368369"/>
                           </a:xfrm>
                           <a:prstGeom prst="rect">
                             <a:avLst/>
@@ -4648,6 +4448,24 @@
                               <w:r>
                                 <w:t xml:space="preserve"> - Power spectrograms of a Knock and an Oboe sound sample</w:t>
                               </w:r>
+                              <w:r>
+                                <w:t>s</w:t>
+                              </w:r>
+                              <w:r>
+                                <w:t>, respectively.</w:t>
+                              </w:r>
+                              <w:r>
+                                <w:t xml:space="preserve"> Dimensions: 102</w:t>
+                              </w:r>
+                              <w:r>
+                                <w:t>5</w:t>
+                              </w:r>
+                              <w:r>
+                                <w:t xml:space="preserve"> frequencies x time x </w:t>
+                              </w:r>
+                              <w:r>
+                                <w:t>intensity at each time-frequency point.</w:t>
+                              </w:r>
                             </w:p>
                           </w:txbxContent>
                         </wps:txbx>
@@ -4669,7 +4487,7 @@
           </mc:Choice>
           <mc:Fallback>
             <w:pict>
-              <v:group w14:anchorId="7DCAE82C" id="Group 31" o:spid="_x0000_s1053" style="position:absolute;left:0;text-align:left;margin-left:9.1pt;margin-top:20.45pt;width:453.55pt;height:172.6pt;z-index:251676672;mso-height-relative:margin" coordorigin=",-76" coordsize="57604,21978" o:gfxdata="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